<commit_message>
Added first draft of documentation.
</commit_message>
<xml_diff>
--- a/docs/Documentation.docx
+++ b/docs/Documentation.docx
@@ -25,7 +25,6 @@
     <w:p>
       <w:pPr>
         <w:pStyle w:val="Title"/>
-        <w:spacing w:line="480" w:lineRule="auto"/>
         <w:jc w:val="center"/>
       </w:pPr>
       <w:r>
@@ -38,7 +37,7 @@
     <w:p>
       <w:pPr>
         <w:pStyle w:val="Subtitle"/>
-        <w:spacing w:line="480" w:lineRule="auto"/>
+        <w:spacing w:line="240" w:lineRule="auto"/>
         <w:jc w:val="center"/>
       </w:pPr>
       <w:r>
@@ -52,6 +51,12 @@
     </w:p>
     <w:sdt>
       <w:sdtPr>
+        <w:rPr>
+          <w:rFonts w:asciiTheme="minorHAnsi" w:eastAsiaTheme="minorHAnsi" w:hAnsiTheme="minorHAnsi" w:cstheme="minorBidi"/>
+          <w:color w:val="auto"/>
+          <w:sz w:val="22"/>
+          <w:szCs w:val="22"/>
+        </w:rPr>
         <w:id w:val="1218240393"/>
         <w:docPartObj>
           <w:docPartGallery w:val="Table of Contents"/>
@@ -60,13 +65,9 @@
       </w:sdtPr>
       <w:sdtEndPr>
         <w:rPr>
-          <w:rFonts w:asciiTheme="minorHAnsi" w:eastAsiaTheme="minorHAnsi" w:hAnsiTheme="minorHAnsi" w:cstheme="minorBidi"/>
           <w:b/>
           <w:bCs/>
           <w:noProof/>
-          <w:color w:val="auto"/>
-          <w:sz w:val="22"/>
-          <w:szCs w:val="22"/>
         </w:rPr>
       </w:sdtEndPr>
       <w:sdtContent>
@@ -99,7 +100,7 @@
           <w:r>
             <w:fldChar w:fldCharType="separate"/>
           </w:r>
-          <w:hyperlink w:anchor="_Toc362812246" w:history="1">
+          <w:hyperlink w:anchor="_Toc362816724" w:history="1">
             <w:r>
               <w:rPr>
                 <w:rStyle w:val="Hyperlink"/>
@@ -126,7 +127,7 @@
                 <w:noProof/>
                 <w:webHidden/>
               </w:rPr>
-              <w:instrText xml:space="preserve"> PAGEREF _Toc362812246 \h </w:instrText>
+              <w:instrText xml:space="preserve"> PAGEREF _Toc362816724 \h </w:instrText>
             </w:r>
             <w:r>
               <w:rPr>
@@ -168,7 +169,7 @@
               <w:noProof/>
             </w:rPr>
           </w:pPr>
-          <w:hyperlink w:anchor="_Toc362812247" w:history="1">
+          <w:hyperlink w:anchor="_Toc362816725" w:history="1">
             <w:r>
               <w:rPr>
                 <w:rStyle w:val="Hyperlink"/>
@@ -195,7 +196,7 @@
                 <w:noProof/>
                 <w:webHidden/>
               </w:rPr>
-              <w:instrText xml:space="preserve"> PAGEREF _Toc362812247 \h </w:instrText>
+              <w:instrText xml:space="preserve"> PAGEREF _Toc362816725 \h </w:instrText>
             </w:r>
             <w:r>
               <w:rPr>
@@ -215,7 +216,7 @@
                 <w:noProof/>
                 <w:webHidden/>
               </w:rPr>
-              <w:t>3</w:t>
+              <w:t>2</w:t>
             </w:r>
             <w:r>
               <w:rPr>
@@ -237,7 +238,7 @@
               <w:noProof/>
             </w:rPr>
           </w:pPr>
-          <w:hyperlink w:anchor="_Toc362812248" w:history="1">
+          <w:hyperlink w:anchor="_Toc362816726" w:history="1">
             <w:r>
               <w:rPr>
                 <w:rStyle w:val="Hyperlink"/>
@@ -264,7 +265,7 @@
                 <w:noProof/>
                 <w:webHidden/>
               </w:rPr>
-              <w:instrText xml:space="preserve"> PAGEREF _Toc362812248 \h </w:instrText>
+              <w:instrText xml:space="preserve"> PAGEREF _Toc362816726 \h </w:instrText>
             </w:r>
             <w:r>
               <w:rPr>
@@ -284,7 +285,7 @@
                 <w:noProof/>
                 <w:webHidden/>
               </w:rPr>
-              <w:t>4</w:t>
+              <w:t>3</w:t>
             </w:r>
             <w:r>
               <w:rPr>
@@ -306,13 +307,13 @@
               <w:noProof/>
             </w:rPr>
           </w:pPr>
-          <w:hyperlink w:anchor="_Toc362812249" w:history="1">
+          <w:hyperlink w:anchor="_Toc362816727" w:history="1">
             <w:r>
               <w:rPr>
                 <w:rStyle w:val="Hyperlink"/>
                 <w:noProof/>
               </w:rPr>
-              <w:t>Creating API Routes</w:t>
+              <w:t>Loading Copilot</w:t>
             </w:r>
             <w:r>
               <w:rPr>
@@ -333,7 +334,145 @@
                 <w:noProof/>
                 <w:webHidden/>
               </w:rPr>
-              <w:instrText xml:space="preserve"> PAGEREF _Toc362812249 \h </w:instrText>
+              <w:instrText xml:space="preserve"> PAGEREF _Toc362816727 \h </w:instrText>
+            </w:r>
+            <w:r>
+              <w:rPr>
+                <w:noProof/>
+                <w:webHidden/>
+              </w:rPr>
+            </w:r>
+            <w:r>
+              <w:rPr>
+                <w:noProof/>
+                <w:webHidden/>
+              </w:rPr>
+              <w:fldChar w:fldCharType="separate"/>
+            </w:r>
+            <w:r>
+              <w:rPr>
+                <w:noProof/>
+                <w:webHidden/>
+              </w:rPr>
+              <w:t>5</w:t>
+            </w:r>
+            <w:r>
+              <w:rPr>
+                <w:noProof/>
+                <w:webHidden/>
+              </w:rPr>
+              <w:fldChar w:fldCharType="end"/>
+            </w:r>
+          </w:hyperlink>
+        </w:p>
+        <w:p>
+          <w:pPr>
+            <w:pStyle w:val="TOC2"/>
+            <w:tabs>
+              <w:tab w:val="right" w:leader="dot" w:pos="9350"/>
+            </w:tabs>
+            <w:rPr>
+              <w:rFonts w:eastAsiaTheme="minorEastAsia"/>
+              <w:noProof/>
+            </w:rPr>
+          </w:pPr>
+          <w:hyperlink w:anchor="_Toc362816728" w:history="1">
+            <w:r>
+              <w:rPr>
+                <w:rStyle w:val="Hyperlink"/>
+                <w:noProof/>
+              </w:rPr>
+              <w:t>Quick</w:t>
+            </w:r>
+            <w:r>
+              <w:rPr>
+                <w:noProof/>
+                <w:webHidden/>
+              </w:rPr>
+              <w:tab/>
+            </w:r>
+            <w:r>
+              <w:rPr>
+                <w:noProof/>
+                <w:webHidden/>
+              </w:rPr>
+              <w:fldChar w:fldCharType="begin"/>
+            </w:r>
+            <w:r>
+              <w:rPr>
+                <w:noProof/>
+                <w:webHidden/>
+              </w:rPr>
+              <w:instrText xml:space="preserve"> PAGEREF _Toc362816728 \h </w:instrText>
+            </w:r>
+            <w:r>
+              <w:rPr>
+                <w:noProof/>
+                <w:webHidden/>
+              </w:rPr>
+            </w:r>
+            <w:r>
+              <w:rPr>
+                <w:noProof/>
+                <w:webHidden/>
+              </w:rPr>
+              <w:fldChar w:fldCharType="separate"/>
+            </w:r>
+            <w:r>
+              <w:rPr>
+                <w:noProof/>
+                <w:webHidden/>
+              </w:rPr>
+              <w:t>5</w:t>
+            </w:r>
+            <w:r>
+              <w:rPr>
+                <w:noProof/>
+                <w:webHidden/>
+              </w:rPr>
+              <w:fldChar w:fldCharType="end"/>
+            </w:r>
+          </w:hyperlink>
+        </w:p>
+        <w:p>
+          <w:pPr>
+            <w:pStyle w:val="TOC2"/>
+            <w:tabs>
+              <w:tab w:val="right" w:leader="dot" w:pos="9350"/>
+            </w:tabs>
+            <w:rPr>
+              <w:rFonts w:eastAsiaTheme="minorEastAsia"/>
+              <w:noProof/>
+            </w:rPr>
+          </w:pPr>
+          <w:hyperlink w:anchor="_Toc362816729" w:history="1">
+            <w:r>
+              <w:rPr>
+                <w:rStyle w:val="Hyperlink"/>
+                <w:noProof/>
+              </w:rPr>
+              <w:t>Advanced</w:t>
+            </w:r>
+            <w:r>
+              <w:rPr>
+                <w:noProof/>
+                <w:webHidden/>
+              </w:rPr>
+              <w:tab/>
+            </w:r>
+            <w:r>
+              <w:rPr>
+                <w:noProof/>
+                <w:webHidden/>
+              </w:rPr>
+              <w:fldChar w:fldCharType="begin"/>
+            </w:r>
+            <w:r>
+              <w:rPr>
+                <w:noProof/>
+                <w:webHidden/>
+              </w:rPr>
+              <w:instrText xml:space="preserve"> PAGEREF _Toc362816729 \h </w:instrText>
             </w:r>
             <w:r>
               <w:rPr>
@@ -375,12 +514,81 @@
               <w:noProof/>
             </w:rPr>
           </w:pPr>
-          <w:hyperlink w:anchor="_Toc362812250" w:history="1">
+          <w:hyperlink w:anchor="_Toc362816730" w:history="1">
             <w:r>
               <w:rPr>
                 <w:rStyle w:val="Hyperlink"/>
                 <w:noProof/>
               </w:rPr>
+              <w:t>Creating API Routes</w:t>
+            </w:r>
+            <w:r>
+              <w:rPr>
+                <w:noProof/>
+                <w:webHidden/>
+              </w:rPr>
+              <w:tab/>
+            </w:r>
+            <w:r>
+              <w:rPr>
+                <w:noProof/>
+                <w:webHidden/>
+              </w:rPr>
+              <w:fldChar w:fldCharType="begin"/>
+            </w:r>
+            <w:r>
+              <w:rPr>
+                <w:noProof/>
+                <w:webHidden/>
+              </w:rPr>
+              <w:instrText xml:space="preserve"> PAGEREF _Toc362816730 \h </w:instrText>
+            </w:r>
+            <w:r>
+              <w:rPr>
+                <w:noProof/>
+                <w:webHidden/>
+              </w:rPr>
+            </w:r>
+            <w:r>
+              <w:rPr>
+                <w:noProof/>
+                <w:webHidden/>
+              </w:rPr>
+              <w:fldChar w:fldCharType="separate"/>
+            </w:r>
+            <w:r>
+              <w:rPr>
+                <w:noProof/>
+                <w:webHidden/>
+              </w:rPr>
+              <w:t>5</w:t>
+            </w:r>
+            <w:r>
+              <w:rPr>
+                <w:noProof/>
+                <w:webHidden/>
+              </w:rPr>
+              <w:fldChar w:fldCharType="end"/>
+            </w:r>
+          </w:hyperlink>
+        </w:p>
+        <w:p>
+          <w:pPr>
+            <w:pStyle w:val="TOC1"/>
+            <w:tabs>
+              <w:tab w:val="right" w:leader="dot" w:pos="9350"/>
+            </w:tabs>
+            <w:rPr>
+              <w:rFonts w:eastAsiaTheme="minorEastAsia"/>
+              <w:noProof/>
+            </w:rPr>
+          </w:pPr>
+          <w:hyperlink w:anchor="_Toc362816731" w:history="1">
+            <w:r>
+              <w:rPr>
+                <w:rStyle w:val="Hyperlink"/>
+                <w:noProof/>
+              </w:rPr>
               <w:t>Migrating Logic to Copilot</w:t>
             </w:r>
             <w:r>
@@ -402,7 +610,7 @@
                 <w:noProof/>
                 <w:webHidden/>
               </w:rPr>
-              <w:instrText xml:space="preserve"> PAGEREF _Toc362812250 \h </w:instrText>
+              <w:instrText xml:space="preserve"> PAGEREF _Toc362816731 \h </w:instrText>
             </w:r>
             <w:r>
               <w:rPr>
@@ -461,7 +669,7 @@
         <w:pStyle w:val="Heading1"/>
         <w:spacing w:line="480" w:lineRule="auto"/>
       </w:pPr>
-      <w:bookmarkStart w:id="0" w:name="_Toc362812246"/>
+      <w:bookmarkStart w:id="0" w:name="_Toc362816724"/>
       <w:r>
         <w:lastRenderedPageBreak/>
         <w:t>Introduction</w:t>
@@ -479,62 +687,983 @@
         <w:t xml:space="preserve"> restful API built to fill the role of a middle tier data access layer for TS Software and Services.</w:t>
       </w:r>
       <w:r>
-        <w:t xml:space="preserve"> The purpose of this API is to provide a secure and definite home for application business logic.</w:t>
+        <w:t xml:space="preserve"> The purpose of this API is to provide a secure and definite home</w:t>
+      </w:r>
+      <w:r>
+        <w:t xml:space="preserve"> on a middle tier</w:t>
+      </w:r>
+      <w:r>
+        <w:t xml:space="preserve"> for application business logic.</w:t>
       </w:r>
     </w:p>
     <w:p>
       <w:pPr>
         <w:spacing w:line="480" w:lineRule="auto"/>
       </w:pPr>
-      <w:r>
-        <w:br w:type="page"/>
-      </w:r>
     </w:p>
     <w:p>
       <w:pPr>
         <w:pStyle w:val="Heading1"/>
         <w:spacing w:line="480" w:lineRule="auto"/>
       </w:pPr>
-      <w:bookmarkStart w:id="1" w:name="_Toc362812247"/>
+      <w:bookmarkStart w:id="1" w:name="_Toc362816725"/>
+      <w:r>
+        <w:t>Application Structure</w:t>
+      </w:r>
+      <w:bookmarkEnd w:id="1"/>
+    </w:p>
+    <w:p>
+      <w:pPr>
+        <w:spacing w:line="480" w:lineRule="auto"/>
+      </w:pPr>
+      <w:r>
+        <w:t xml:space="preserve">Copilot </w:t>
+      </w:r>
+      <w:r>
+        <w:t xml:space="preserve">was </w:t>
+      </w:r>
+      <w:r>
+        <w:t xml:space="preserve">designed </w:t>
+      </w:r>
+      <w:r>
+        <w:t xml:space="preserve">as a singleton </w:t>
+      </w:r>
+      <w:r>
+        <w:t xml:space="preserve">with an object oriented mindset </w:t>
+      </w:r>
+      <w:r>
+        <w:t>behind the scene.</w:t>
+      </w:r>
+      <w:r>
+        <w:t xml:space="preserve"> </w:t>
+      </w:r>
+      <w:r>
+        <w:t xml:space="preserve">Powered by the </w:t>
+      </w:r>
+      <w:proofErr w:type="gramStart"/>
+      <w:r>
+        <w:t>Slim</w:t>
+      </w:r>
+      <w:proofErr w:type="gramEnd"/>
+      <w:r>
+        <w:t xml:space="preserve"> framework, several </w:t>
+      </w:r>
+      <w:r>
+        <w:t xml:space="preserve">core functions are segregated into their own child object instances. These functions are: logging, database connection handing, data stream compiling, and API generation. Copilot’s main object uses these children objects to handle nearly all of </w:t>
+      </w:r>
+      <w:r>
+        <w:t>its</w:t>
+      </w:r>
+      <w:r>
+        <w:t xml:space="preserve"> functionality.</w:t>
+      </w:r>
+      <w:r>
+        <w:t xml:space="preserve"> Further, Copilot’s structure allows it to be run from any directory.</w:t>
+      </w:r>
+    </w:p>
+    <w:p>
+      <w:pPr>
+        <w:spacing w:line="240" w:lineRule="auto"/>
+      </w:pPr>
+      <w:r>
+        <w:t xml:space="preserve">The </w:t>
+      </w:r>
+      <w:proofErr w:type="spellStart"/>
+      <w:proofErr w:type="gramStart"/>
+      <w:r>
+        <w:t>inc</w:t>
+      </w:r>
+      <w:proofErr w:type="spellEnd"/>
+      <w:proofErr w:type="gramEnd"/>
+      <w:r>
+        <w:t xml:space="preserve"> (includes) folder contain all of Copilot’s logic.</w:t>
+      </w:r>
+    </w:p>
+    <w:p>
+      <w:pPr>
+        <w:pStyle w:val="ListParagraph"/>
+        <w:numPr>
+          <w:ilvl w:val="0"/>
+          <w:numId w:val="3"/>
+        </w:numPr>
+        <w:spacing w:line="240" w:lineRule="auto"/>
+      </w:pPr>
+      <w:r>
+        <w:t>_</w:t>
+      </w:r>
+      <w:proofErr w:type="spellStart"/>
+      <w:r>
+        <w:t>config.php</w:t>
+      </w:r>
+      <w:proofErr w:type="spellEnd"/>
+    </w:p>
+    <w:p>
+      <w:pPr>
+        <w:pStyle w:val="ListParagraph"/>
+        <w:numPr>
+          <w:ilvl w:val="0"/>
+          <w:numId w:val="3"/>
+        </w:numPr>
+        <w:spacing w:line="240" w:lineRule="auto"/>
+      </w:pPr>
+      <w:proofErr w:type="spellStart"/>
+      <w:r>
+        <w:t>class.api.php</w:t>
+      </w:r>
+      <w:proofErr w:type="spellEnd"/>
+    </w:p>
+    <w:p>
+      <w:pPr>
+        <w:pStyle w:val="ListParagraph"/>
+        <w:numPr>
+          <w:ilvl w:val="0"/>
+          <w:numId w:val="3"/>
+        </w:numPr>
+        <w:spacing w:line="240" w:lineRule="auto"/>
+      </w:pPr>
+      <w:proofErr w:type="spellStart"/>
+      <w:r>
+        <w:t>class.copilot.php</w:t>
+      </w:r>
+      <w:proofErr w:type="spellEnd"/>
+    </w:p>
+    <w:p>
+      <w:pPr>
+        <w:pStyle w:val="ListParagraph"/>
+        <w:numPr>
+          <w:ilvl w:val="0"/>
+          <w:numId w:val="3"/>
+        </w:numPr>
+        <w:spacing w:line="240" w:lineRule="auto"/>
+      </w:pPr>
+      <w:proofErr w:type="spellStart"/>
+      <w:r>
+        <w:t>class.data.php</w:t>
+      </w:r>
+      <w:proofErr w:type="spellEnd"/>
+    </w:p>
+    <w:p>
+      <w:pPr>
+        <w:pStyle w:val="ListParagraph"/>
+        <w:numPr>
+          <w:ilvl w:val="0"/>
+          <w:numId w:val="3"/>
+        </w:numPr>
+        <w:spacing w:line="240" w:lineRule="auto"/>
+      </w:pPr>
+      <w:proofErr w:type="spellStart"/>
+      <w:r>
+        <w:t>class.db.php</w:t>
+      </w:r>
+      <w:proofErr w:type="spellEnd"/>
+    </w:p>
+    <w:p>
+      <w:pPr>
+        <w:pStyle w:val="ListParagraph"/>
+        <w:numPr>
+          <w:ilvl w:val="0"/>
+          <w:numId w:val="3"/>
+        </w:numPr>
+        <w:spacing w:line="240" w:lineRule="auto"/>
+      </w:pPr>
+      <w:proofErr w:type="spellStart"/>
+      <w:r>
+        <w:t>class.log.php</w:t>
+      </w:r>
+      <w:proofErr w:type="spellEnd"/>
+    </w:p>
+    <w:p>
+      <w:pPr>
+        <w:spacing w:line="240" w:lineRule="auto"/>
+      </w:pPr>
+    </w:p>
+    <w:p>
+      <w:r>
+        <w:t xml:space="preserve">The </w:t>
+      </w:r>
+      <w:r>
+        <w:rPr>
+          <w:u w:val="single"/>
+        </w:rPr>
+        <w:t>class</w:t>
+      </w:r>
+      <w:r>
+        <w:t xml:space="preserve"> folder contains any middle tier business logic which the API may need to access and run.</w:t>
+      </w:r>
+    </w:p>
+    <w:p>
+      <w:r>
+        <w:br w:type="page"/>
+      </w:r>
+    </w:p>
+    <w:p>
+      <w:pPr>
+        <w:pStyle w:val="Heading1"/>
+        <w:spacing w:line="240" w:lineRule="auto"/>
+      </w:pPr>
+      <w:bookmarkStart w:id="2" w:name="_Toc362816726"/>
       <w:r>
         <w:lastRenderedPageBreak/>
-        <w:t>Application Structure</w:t>
-      </w:r>
-      <w:bookmarkEnd w:id="1"/>
+        <w:t>API Guidelines</w:t>
+      </w:r>
+      <w:bookmarkEnd w:id="2"/>
+    </w:p>
+    <w:p>
+      <w:pPr>
+        <w:pStyle w:val="Subtitle"/>
+      </w:pPr>
+      <w:r>
+        <w:t>Your developer should</w:t>
+      </w:r>
+      <w:r>
+        <w:t xml:space="preserve"> be able to hit the keyboard and get something useful back.</w:t>
+      </w:r>
+    </w:p>
+    <w:p>
+      <w:pPr>
+        <w:spacing w:line="360" w:lineRule="auto"/>
+      </w:pPr>
+      <w:r>
+        <w:t>Some soft guidelines fo</w:t>
+      </w:r>
+      <w:r>
+        <w:t>r designing a REST architecture.</w:t>
+      </w:r>
+    </w:p>
+    <w:p>
+      <w:pPr>
+        <w:numPr>
+          <w:ilvl w:val="0"/>
+          <w:numId w:val="1"/>
+        </w:numPr>
+        <w:spacing w:line="360" w:lineRule="auto"/>
+        <w:rPr>
+          <w:i/>
+        </w:rPr>
+      </w:pPr>
+      <w:r>
+        <w:rPr>
+          <w:i/>
+        </w:rPr>
+        <w:t>Do not use "physical" URLs. A physical URL points at something physical -- e.g., an XML file: "http://www.acme.com/inventory/product003.xml". A </w:t>
+      </w:r>
+      <w:r>
+        <w:rPr>
+          <w:i/>
+          <w:iCs/>
+        </w:rPr>
+        <w:t>logical</w:t>
+      </w:r>
+      <w:r>
+        <w:rPr>
+          <w:i/>
+        </w:rPr>
+        <w:t> URL does not imply a physical file: "http://www.acme.com/inventory/product/003".</w:t>
+      </w:r>
+    </w:p>
+    <w:p>
+      <w:pPr>
+        <w:numPr>
+          <w:ilvl w:val="1"/>
+          <w:numId w:val="1"/>
+        </w:numPr>
+        <w:spacing w:line="360" w:lineRule="auto"/>
+        <w:rPr>
+          <w:i/>
+        </w:rPr>
+      </w:pPr>
+      <w:r>
+        <w:rPr>
+          <w:i/>
+        </w:rPr>
+        <w:t>Sure, even with the .xml extension, the content could be dynamically generated. But it should be "humanly visible" that the URL is logical and not physical.</w:t>
+      </w:r>
+    </w:p>
+    <w:p>
+      <w:pPr>
+        <w:numPr>
+          <w:ilvl w:val="0"/>
+          <w:numId w:val="1"/>
+        </w:numPr>
+        <w:spacing w:line="360" w:lineRule="auto"/>
+        <w:rPr>
+          <w:i/>
+        </w:rPr>
+      </w:pPr>
+      <w:r>
+        <w:rPr>
+          <w:i/>
+        </w:rPr>
+        <w:t>Queries should not return an overload of data. If needed, provide a paging mechanism. For example, a "product list" GET request should return the first </w:t>
+      </w:r>
+      <w:r>
+        <w:rPr>
+          <w:i/>
+          <w:iCs/>
+        </w:rPr>
+        <w:t>n</w:t>
+      </w:r>
+      <w:r>
+        <w:rPr>
+          <w:i/>
+          <w:iCs/>
+        </w:rPr>
+        <w:t>-</w:t>
+      </w:r>
+      <w:r>
+        <w:rPr>
+          <w:i/>
+        </w:rPr>
+        <w:t>products (e.g., the first 10), with next/</w:t>
+      </w:r>
+      <w:proofErr w:type="spellStart"/>
+      <w:r>
+        <w:rPr>
+          <w:i/>
+        </w:rPr>
+        <w:t>prev</w:t>
+      </w:r>
+      <w:proofErr w:type="spellEnd"/>
+      <w:r>
+        <w:rPr>
+          <w:i/>
+        </w:rPr>
+        <w:t xml:space="preserve"> links.</w:t>
+      </w:r>
+    </w:p>
+    <w:p>
+      <w:pPr>
+        <w:numPr>
+          <w:ilvl w:val="0"/>
+          <w:numId w:val="1"/>
+        </w:numPr>
+        <w:spacing w:line="360" w:lineRule="auto"/>
+        <w:rPr>
+          <w:i/>
+        </w:rPr>
+      </w:pPr>
+      <w:r>
+        <w:rPr>
+          <w:i/>
+        </w:rPr>
+        <w:t>Even though the REST response can be anything, make sure it's well documented, and do not change the output format lightly (since it will break existing clients).</w:t>
+      </w:r>
+    </w:p>
+    <w:p>
+      <w:pPr>
+        <w:numPr>
+          <w:ilvl w:val="1"/>
+          <w:numId w:val="1"/>
+        </w:numPr>
+        <w:spacing w:line="360" w:lineRule="auto"/>
+        <w:rPr>
+          <w:i/>
+        </w:rPr>
+      </w:pPr>
+      <w:r>
+        <w:rPr>
+          <w:i/>
+        </w:rPr>
+        <w:t>Remember, even if the output is human-readable, your clients aren't human users.</w:t>
+      </w:r>
+    </w:p>
+    <w:p>
+      <w:pPr>
+        <w:numPr>
+          <w:ilvl w:val="1"/>
+          <w:numId w:val="1"/>
+        </w:numPr>
+        <w:spacing w:line="360" w:lineRule="auto"/>
+        <w:rPr>
+          <w:i/>
+        </w:rPr>
+      </w:pPr>
+      <w:r>
+        <w:rPr>
+          <w:i/>
+        </w:rPr>
+        <w:t>If the output is in XML, make sure you document it with a schema or a DTD.</w:t>
+      </w:r>
+    </w:p>
+    <w:p>
+      <w:pPr>
+        <w:numPr>
+          <w:ilvl w:val="0"/>
+          <w:numId w:val="1"/>
+        </w:numPr>
+        <w:spacing w:line="360" w:lineRule="auto"/>
+        <w:rPr>
+          <w:i/>
+        </w:rPr>
+      </w:pPr>
+      <w:r>
+        <w:rPr>
+          <w:i/>
+        </w:rPr>
+        <w:t>Rather than letting clients construct URLs for additional actions, include the actual URLs with REST responses. For example, a "product list" request could return an ID per product, and the specification says that you should use http://www.acme.com/product/</w:t>
+      </w:r>
+      <w:r>
+        <w:rPr>
+          <w:i/>
+          <w:iCs/>
+        </w:rPr>
+        <w:t>PRODUCT_ID</w:t>
+      </w:r>
+      <w:r>
+        <w:rPr>
+          <w:i/>
+        </w:rPr>
+        <w:t> to get additional details. That's bad design. Rather, the response should include the actual URL with each item: http://www.acme.com/product/001263, etc.</w:t>
+      </w:r>
+    </w:p>
+    <w:p>
+      <w:pPr>
+        <w:numPr>
+          <w:ilvl w:val="1"/>
+          <w:numId w:val="1"/>
+        </w:numPr>
+        <w:spacing w:line="360" w:lineRule="auto"/>
+        <w:rPr>
+          <w:i/>
+        </w:rPr>
+      </w:pPr>
+      <w:r>
+        <w:rPr>
+          <w:i/>
+        </w:rPr>
+        <w:t>Yes, this means that the output is larger. But it also means that you can easily direct clients to new URLs as needed, without requiring a change in client code.</w:t>
+      </w:r>
+    </w:p>
+    <w:p>
+      <w:pPr>
+        <w:numPr>
+          <w:ilvl w:val="0"/>
+          <w:numId w:val="1"/>
+        </w:numPr>
+        <w:spacing w:line="360" w:lineRule="auto"/>
+        <w:rPr>
+          <w:i/>
+        </w:rPr>
+      </w:pPr>
+      <w:r>
+        <w:rPr>
+          <w:i/>
+        </w:rPr>
+        <w:t>GET access requests should never cause a state change. Anything that changes the server state should be a POST request (or other HTTP verbs, such as DELETE).</w:t>
+      </w:r>
+    </w:p>
+    <w:p>
+      <w:pPr>
+        <w:spacing w:line="360" w:lineRule="auto"/>
+        <w:jc w:val="right"/>
+        <w:rPr>
+          <w:rStyle w:val="IntenseEmphasis"/>
+        </w:rPr>
+      </w:pPr>
+      <w:sdt>
+        <w:sdtPr>
+          <w:rPr>
+            <w:rStyle w:val="IntenseEmphasis"/>
+          </w:rPr>
+          <w:id w:val="-1332902037"/>
+          <w:citation/>
+        </w:sdtPr>
+        <w:sdtContent>
+          <w:r>
+            <w:rPr>
+              <w:rStyle w:val="IntenseEmphasis"/>
+            </w:rPr>
+            <w:fldChar w:fldCharType="begin"/>
+          </w:r>
+          <w:r>
+            <w:rPr>
+              <w:rStyle w:val="IntenseEmphasis"/>
+            </w:rPr>
+            <w:instrText xml:space="preserve"> CITATION DRM08 \l 1033 </w:instrText>
+          </w:r>
+          <w:r>
+            <w:rPr>
+              <w:rStyle w:val="IntenseEmphasis"/>
+            </w:rPr>
+            <w:fldChar w:fldCharType="separate"/>
+          </w:r>
+          <w:r>
+            <w:rPr>
+              <w:rStyle w:val="IntenseEmphasis"/>
+            </w:rPr>
+            <w:t>(ELKSTEIN, 2008)</w:t>
+          </w:r>
+          <w:r>
+            <w:rPr>
+              <w:rStyle w:val="IntenseEmphasis"/>
+            </w:rPr>
+            <w:fldChar w:fldCharType="end"/>
+          </w:r>
+        </w:sdtContent>
+      </w:sdt>
     </w:p>
     <w:p>
       <w:pPr>
         <w:spacing w:line="480" w:lineRule="auto"/>
       </w:pPr>
       <w:r>
-        <w:t xml:space="preserve">Copilot </w:t>
-      </w:r>
-      <w:r>
-        <w:t xml:space="preserve">was </w:t>
-      </w:r>
-      <w:r>
-        <w:t xml:space="preserve">designed </w:t>
-      </w:r>
-      <w:r>
-        <w:t xml:space="preserve">as a singleton </w:t>
-      </w:r>
-      <w:r>
-        <w:t xml:space="preserve">with an object oriented mindset </w:t>
-      </w:r>
-      <w:r>
-        <w:t xml:space="preserve">behind the scene. Several core functions are segregated into their own child object instances. These functions are: logging, database connection handing, data stream compiling, and API generation. Copilot’s main object uses these children objects to handle nearly all of </w:t>
-      </w:r>
-      <w:r>
-        <w:t>its</w:t>
-      </w:r>
-      <w:r>
-        <w:t xml:space="preserve"> functionality.</w:t>
-      </w:r>
-    </w:p>
+        <w:lastRenderedPageBreak/>
+        <w:t xml:space="preserve">Further, you should note copilot’s formatting for passing filters and fields into the URL. Both of these are enclosed in </w:t>
+      </w:r>
+      <w:r>
+        <w:t xml:space="preserve">delimiters </w:t>
+      </w:r>
+      <w:r>
+        <w:t xml:space="preserve">and a specific symbol to specify what kind of data is between the </w:t>
+      </w:r>
+      <w:r>
+        <w:t>delimiters</w:t>
+      </w:r>
+      <w:r>
+        <w:t>.</w:t>
+      </w:r>
+    </w:p>
+    <w:tbl>
+      <w:tblPr>
+        <w:tblStyle w:val="TableGrid"/>
+        <w:tblW w:w="0" w:type="auto"/>
+        <w:tblBorders>
+          <w:top w:val="none" w:sz="0" w:space="0" w:color="auto"/>
+          <w:left w:val="none" w:sz="0" w:space="0" w:color="auto"/>
+          <w:bottom w:val="none" w:sz="0" w:space="0" w:color="auto"/>
+          <w:right w:val="none" w:sz="0" w:space="0" w:color="auto"/>
+          <w:insideH w:val="none" w:sz="0" w:space="0" w:color="auto"/>
+          <w:insideV w:val="none" w:sz="0" w:space="0" w:color="auto"/>
+        </w:tblBorders>
+        <w:tblLook w:val="04A0" w:firstRow="1" w:lastRow="0" w:firstColumn="1" w:lastColumn="0" w:noHBand="0" w:noVBand="1"/>
+      </w:tblPr>
+      <w:tblGrid>
+        <w:gridCol w:w="4896"/>
+        <w:gridCol w:w="4464"/>
+      </w:tblGrid>
+      <w:tr>
+        <w:trPr>
+          <w:trHeight w:val="377"/>
+        </w:trPr>
+        <w:tc>
+          <w:tcPr>
+            <w:tcW w:w="4675" w:type="dxa"/>
+            <w:vAlign w:val="center"/>
+          </w:tcPr>
+          <w:p>
+            <w:pPr>
+              <w:spacing w:line="480" w:lineRule="auto"/>
+              <w:jc w:val="right"/>
+            </w:pPr>
+            <w:r>
+              <w:rPr>
+                <w:noProof/>
+              </w:rPr>
+              <w:drawing>
+                <wp:inline distT="0" distB="0" distL="0" distR="0" wp14:anchorId="2DEFC52A" wp14:editId="626B9B46">
+                  <wp:extent cx="2962275" cy="314325"/>
+                  <wp:effectExtent l="0" t="0" r="9525" b="9525"/>
+                  <wp:docPr id="1" name="Picture 1" descr="C:\Program Files (x86)\Zend\Apache2\htdocs\copilot\docs\imgs\url_with_filter_field.PNG"/>
+                  <wp:cNvGraphicFramePr>
+                    <a:graphicFrameLocks xmlns:a="http://schemas.openxmlformats.org/drawingml/2006/main" noChangeAspect="1"/>
+                  </wp:cNvGraphicFramePr>
+                  <a:graphic xmlns:a="http://schemas.openxmlformats.org/drawingml/2006/main">
+                    <a:graphicData uri="http://schemas.openxmlformats.org/drawingml/2006/picture">
+                      <pic:pic xmlns:pic="http://schemas.openxmlformats.org/drawingml/2006/picture">
+                        <pic:nvPicPr>
+                          <pic:cNvPr id="0" name="Picture 1" descr="C:\Program Files (x86)\Zend\Apache2\htdocs\copilot\docs\imgs\url_with_filter_field.PNG"/>
+                          <pic:cNvPicPr>
+                            <a:picLocks noChangeAspect="1" noChangeArrowheads="1"/>
+                          </pic:cNvPicPr>
+                        </pic:nvPicPr>
+                        <pic:blipFill>
+                          <a:blip r:embed="rId8">
+                            <a:extLst>
+                              <a:ext uri="{28A0092B-C50C-407E-A947-70E740481C1C}">
+                                <a14:useLocalDpi xmlns:a14="http://schemas.microsoft.com/office/drawing/2010/main" val="0"/>
+                              </a:ext>
+                            </a:extLst>
+                          </a:blip>
+                          <a:srcRect/>
+                          <a:stretch>
+                            <a:fillRect/>
+                          </a:stretch>
+                        </pic:blipFill>
+                        <pic:spPr bwMode="auto">
+                          <a:xfrm>
+                            <a:off x="0" y="0"/>
+                            <a:ext cx="2962275" cy="314325"/>
+                          </a:xfrm>
+                          <a:prstGeom prst="rect">
+                            <a:avLst/>
+                          </a:prstGeom>
+                          <a:noFill/>
+                          <a:ln>
+                            <a:noFill/>
+                          </a:ln>
+                        </pic:spPr>
+                      </pic:pic>
+                    </a:graphicData>
+                  </a:graphic>
+                </wp:inline>
+              </w:drawing>
+            </w:r>
+          </w:p>
+        </w:tc>
+        <w:tc>
+          <w:tcPr>
+            <w:tcW w:w="4675" w:type="dxa"/>
+            <w:vAlign w:val="center"/>
+          </w:tcPr>
+          <w:p>
+            <w:pPr>
+              <w:spacing w:line="480" w:lineRule="auto"/>
+            </w:pPr>
+            <w:r>
+              <w:t>example URL</w:t>
+            </w:r>
+          </w:p>
+        </w:tc>
+      </w:tr>
+      <w:tr>
+        <w:tc>
+          <w:tcPr>
+            <w:tcW w:w="4675" w:type="dxa"/>
+            <w:vAlign w:val="center"/>
+          </w:tcPr>
+          <w:p>
+            <w:pPr>
+              <w:spacing w:line="480" w:lineRule="auto"/>
+              <w:jc w:val="right"/>
+            </w:pPr>
+            <w:r>
+              <w:rPr>
+                <w:noProof/>
+              </w:rPr>
+              <w:drawing>
+                <wp:inline distT="0" distB="0" distL="0" distR="0" wp14:anchorId="1650359E" wp14:editId="1E259FC7">
+                  <wp:extent cx="1524000" cy="266700"/>
+                  <wp:effectExtent l="0" t="0" r="0" b="0"/>
+                  <wp:docPr id="3" name="Picture 3" descr="C:\Program Files (x86)\Zend\Apache2\htdocs\copilot\docs\imgs\filter.PNG"/>
+                  <wp:cNvGraphicFramePr>
+                    <a:graphicFrameLocks xmlns:a="http://schemas.openxmlformats.org/drawingml/2006/main" noChangeAspect="1"/>
+                  </wp:cNvGraphicFramePr>
+                  <a:graphic xmlns:a="http://schemas.openxmlformats.org/drawingml/2006/main">
+                    <a:graphicData uri="http://schemas.openxmlformats.org/drawingml/2006/picture">
+                      <pic:pic xmlns:pic="http://schemas.openxmlformats.org/drawingml/2006/picture">
+                        <pic:nvPicPr>
+                          <pic:cNvPr id="0" name="Picture 3" descr="C:\Program Files (x86)\Zend\Apache2\htdocs\copilot\docs\imgs\filter.PNG"/>
+                          <pic:cNvPicPr>
+                            <a:picLocks noChangeAspect="1" noChangeArrowheads="1"/>
+                          </pic:cNvPicPr>
+                        </pic:nvPicPr>
+                        <pic:blipFill>
+                          <a:blip r:embed="rId9">
+                            <a:extLst>
+                              <a:ext uri="{28A0092B-C50C-407E-A947-70E740481C1C}">
+                                <a14:useLocalDpi xmlns:a14="http://schemas.microsoft.com/office/drawing/2010/main" val="0"/>
+                              </a:ext>
+                            </a:extLst>
+                          </a:blip>
+                          <a:srcRect/>
+                          <a:stretch>
+                            <a:fillRect/>
+                          </a:stretch>
+                        </pic:blipFill>
+                        <pic:spPr bwMode="auto">
+                          <a:xfrm>
+                            <a:off x="0" y="0"/>
+                            <a:ext cx="1524000" cy="266700"/>
+                          </a:xfrm>
+                          <a:prstGeom prst="rect">
+                            <a:avLst/>
+                          </a:prstGeom>
+                          <a:noFill/>
+                          <a:ln>
+                            <a:noFill/>
+                          </a:ln>
+                        </pic:spPr>
+                      </pic:pic>
+                    </a:graphicData>
+                  </a:graphic>
+                </wp:inline>
+              </w:drawing>
+            </w:r>
+          </w:p>
+        </w:tc>
+        <w:tc>
+          <w:tcPr>
+            <w:tcW w:w="4675" w:type="dxa"/>
+            <w:vAlign w:val="center"/>
+          </w:tcPr>
+          <w:p>
+            <w:pPr>
+              <w:spacing w:line="480" w:lineRule="auto"/>
+            </w:pPr>
+            <w:r>
+              <w:t>filters</w:t>
+            </w:r>
+          </w:p>
+        </w:tc>
+      </w:tr>
+      <w:tr>
+        <w:tc>
+          <w:tcPr>
+            <w:tcW w:w="4675" w:type="dxa"/>
+            <w:vAlign w:val="center"/>
+          </w:tcPr>
+          <w:p>
+            <w:pPr>
+              <w:spacing w:line="480" w:lineRule="auto"/>
+              <w:jc w:val="right"/>
+            </w:pPr>
+            <w:r>
+              <w:rPr>
+                <w:noProof/>
+              </w:rPr>
+              <w:drawing>
+                <wp:inline distT="0" distB="0" distL="0" distR="0" wp14:anchorId="2E99E659" wp14:editId="6126AB83">
+                  <wp:extent cx="990600" cy="257175"/>
+                  <wp:effectExtent l="0" t="0" r="0" b="9525"/>
+                  <wp:docPr id="2" name="Picture 2" descr="C:\Program Files (x86)\Zend\Apache2\htdocs\copilot\docs\imgs\field.png"/>
+                  <wp:cNvGraphicFramePr>
+                    <a:graphicFrameLocks xmlns:a="http://schemas.openxmlformats.org/drawingml/2006/main" noChangeAspect="1"/>
+                  </wp:cNvGraphicFramePr>
+                  <a:graphic xmlns:a="http://schemas.openxmlformats.org/drawingml/2006/main">
+                    <a:graphicData uri="http://schemas.openxmlformats.org/drawingml/2006/picture">
+                      <pic:pic xmlns:pic="http://schemas.openxmlformats.org/drawingml/2006/picture">
+                        <pic:nvPicPr>
+                          <pic:cNvPr id="0" name="Picture 2" descr="C:\Program Files (x86)\Zend\Apache2\htdocs\copilot\docs\imgs\field.png"/>
+                          <pic:cNvPicPr>
+                            <a:picLocks noChangeAspect="1" noChangeArrowheads="1"/>
+                          </pic:cNvPicPr>
+                        </pic:nvPicPr>
+                        <pic:blipFill>
+                          <a:blip r:embed="rId10">
+                            <a:extLst>
+                              <a:ext uri="{28A0092B-C50C-407E-A947-70E740481C1C}">
+                                <a14:useLocalDpi xmlns:a14="http://schemas.microsoft.com/office/drawing/2010/main" val="0"/>
+                              </a:ext>
+                            </a:extLst>
+                          </a:blip>
+                          <a:srcRect/>
+                          <a:stretch>
+                            <a:fillRect/>
+                          </a:stretch>
+                        </pic:blipFill>
+                        <pic:spPr bwMode="auto">
+                          <a:xfrm>
+                            <a:off x="0" y="0"/>
+                            <a:ext cx="990600" cy="257175"/>
+                          </a:xfrm>
+                          <a:prstGeom prst="rect">
+                            <a:avLst/>
+                          </a:prstGeom>
+                          <a:noFill/>
+                          <a:ln>
+                            <a:noFill/>
+                          </a:ln>
+                        </pic:spPr>
+                      </pic:pic>
+                    </a:graphicData>
+                  </a:graphic>
+                </wp:inline>
+              </w:drawing>
+            </w:r>
+          </w:p>
+        </w:tc>
+        <w:tc>
+          <w:tcPr>
+            <w:tcW w:w="4675" w:type="dxa"/>
+            <w:vAlign w:val="center"/>
+          </w:tcPr>
+          <w:p>
+            <w:pPr>
+              <w:spacing w:line="480" w:lineRule="auto"/>
+            </w:pPr>
+            <w:r>
+              <w:t>fields</w:t>
+            </w:r>
+          </w:p>
+        </w:tc>
+      </w:tr>
+    </w:tbl>
     <w:p>
       <w:pPr>
         <w:spacing w:line="480" w:lineRule="auto"/>
       </w:pPr>
+    </w:p>
+    <w:p>
+      <w:pPr>
+        <w:pStyle w:val="Heading1"/>
+      </w:pPr>
+      <w:bookmarkStart w:id="3" w:name="_Toc362816727"/>
+      <w:r>
+        <w:t>Loading Copilot</w:t>
+      </w:r>
+      <w:bookmarkEnd w:id="3"/>
+    </w:p>
+    <w:p>
+      <w:pPr>
+        <w:pStyle w:val="Heading2"/>
+        <w:ind w:left="720"/>
+      </w:pPr>
+      <w:bookmarkStart w:id="4" w:name="_Toc362816728"/>
+      <w:r>
+        <w:t>Quick</w:t>
+      </w:r>
+      <w:bookmarkEnd w:id="4"/>
+    </w:p>
+    <w:p>
+      <w:r>
+        <w:tab/>
+        <w:t>Using this method, your instance of Copilot will be called $__CP</w:t>
+      </w:r>
+    </w:p>
+    <w:p>
+      <w:pPr>
+        <w:spacing w:line="480" w:lineRule="auto"/>
+        <w:ind w:left="720"/>
+      </w:pPr>
+      <w:r>
+        <w:rPr>
+          <w:noProof/>
+        </w:rPr>
+        <w:drawing>
+          <wp:inline distT="0" distB="0" distL="0" distR="0" wp14:anchorId="1EAB29F3" wp14:editId="27750C32">
+            <wp:extent cx="1762125" cy="190500"/>
+            <wp:effectExtent l="0" t="0" r="9525" b="0"/>
+            <wp:docPr id="4" name="Picture 4" descr="C:\Program Files (x86)\Zend\Apache2\htdocs\copilot\docs\imgs\load_quick.png"/>
+            <wp:cNvGraphicFramePr>
+              <a:graphicFrameLocks xmlns:a="http://schemas.openxmlformats.org/drawingml/2006/main" noChangeAspect="1"/>
+            </wp:cNvGraphicFramePr>
+            <a:graphic xmlns:a="http://schemas.openxmlformats.org/drawingml/2006/main">
+              <a:graphicData uri="http://schemas.openxmlformats.org/drawingml/2006/picture">
+                <pic:pic xmlns:pic="http://schemas.openxmlformats.org/drawingml/2006/picture">
+                  <pic:nvPicPr>
+                    <pic:cNvPr id="0" name="Picture 4" descr="C:\Program Files (x86)\Zend\Apache2\htdocs\copilot\docs\imgs\load_quick.png"/>
+                    <pic:cNvPicPr>
+                      <a:picLocks noChangeAspect="1" noChangeArrowheads="1"/>
+                    </pic:cNvPicPr>
+                  </pic:nvPicPr>
+                  <pic:blipFill>
+                    <a:blip r:embed="rId11">
+                      <a:extLst>
+                        <a:ext uri="{28A0092B-C50C-407E-A947-70E740481C1C}">
+                          <a14:useLocalDpi xmlns:a14="http://schemas.microsoft.com/office/drawing/2010/main" val="0"/>
+                        </a:ext>
+                      </a:extLst>
+                    </a:blip>
+                    <a:srcRect/>
+                    <a:stretch>
+                      <a:fillRect/>
+                    </a:stretch>
+                  </pic:blipFill>
+                  <pic:spPr bwMode="auto">
+                    <a:xfrm>
+                      <a:off x="0" y="0"/>
+                      <a:ext cx="1762125" cy="190500"/>
+                    </a:xfrm>
+                    <a:prstGeom prst="rect">
+                      <a:avLst/>
+                    </a:prstGeom>
+                    <a:noFill/>
+                    <a:ln>
+                      <a:noFill/>
+                    </a:ln>
+                  </pic:spPr>
+                </pic:pic>
+              </a:graphicData>
+            </a:graphic>
+          </wp:inline>
+        </w:drawing>
+      </w:r>
+    </w:p>
+    <w:p>
+      <w:pPr>
+        <w:pStyle w:val="Heading2"/>
+        <w:ind w:left="720"/>
+      </w:pPr>
+      <w:bookmarkStart w:id="5" w:name="_Toc362816729"/>
+      <w:r>
+        <w:t>Advanced</w:t>
+      </w:r>
+      <w:bookmarkEnd w:id="5"/>
+    </w:p>
+    <w:p>
+      <w:r>
+        <w:tab/>
+        <w:t>You must only run $INSTANCE-&gt;</w:t>
+      </w:r>
+      <w:proofErr w:type="gramStart"/>
+      <w:r>
+        <w:t>ready(</w:t>
+      </w:r>
+      <w:proofErr w:type="gramEnd"/>
+      <w:r>
+        <w:t>) after you have created the API routes.</w:t>
+      </w:r>
+    </w:p>
+    <w:p>
+      <w:pPr>
+        <w:spacing w:line="480" w:lineRule="auto"/>
+        <w:ind w:left="720"/>
+      </w:pPr>
+      <w:r>
+        <w:rPr>
+          <w:noProof/>
+        </w:rPr>
+        <w:drawing>
+          <wp:inline distT="0" distB="0" distL="0" distR="0">
+            <wp:extent cx="2200275" cy="581025"/>
+            <wp:effectExtent l="0" t="0" r="9525" b="9525"/>
+            <wp:docPr id="5" name="Picture 5" descr="C:\Program Files (x86)\Zend\Apache2\htdocs\copilot\docs\imgs\load.PNG"/>
+            <wp:cNvGraphicFramePr>
+              <a:graphicFrameLocks xmlns:a="http://schemas.openxmlformats.org/drawingml/2006/main" noChangeAspect="1"/>
+            </wp:cNvGraphicFramePr>
+            <a:graphic xmlns:a="http://schemas.openxmlformats.org/drawingml/2006/main">
+              <a:graphicData uri="http://schemas.openxmlformats.org/drawingml/2006/picture">
+                <pic:pic xmlns:pic="http://schemas.openxmlformats.org/drawingml/2006/picture">
+                  <pic:nvPicPr>
+                    <pic:cNvPr id="0" name="Picture 5" descr="C:\Program Files (x86)\Zend\Apache2\htdocs\copilot\docs\imgs\load.PNG"/>
+                    <pic:cNvPicPr>
+                      <a:picLocks noChangeAspect="1" noChangeArrowheads="1"/>
+                    </pic:cNvPicPr>
+                  </pic:nvPicPr>
+                  <pic:blipFill>
+                    <a:blip r:embed="rId12">
+                      <a:extLst>
+                        <a:ext uri="{28A0092B-C50C-407E-A947-70E740481C1C}">
+                          <a14:useLocalDpi xmlns:a14="http://schemas.microsoft.com/office/drawing/2010/main" val="0"/>
+                        </a:ext>
+                      </a:extLst>
+                    </a:blip>
+                    <a:srcRect/>
+                    <a:stretch>
+                      <a:fillRect/>
+                    </a:stretch>
+                  </pic:blipFill>
+                  <pic:spPr bwMode="auto">
+                    <a:xfrm>
+                      <a:off x="0" y="0"/>
+                      <a:ext cx="2200275" cy="581025"/>
+                    </a:xfrm>
+                    <a:prstGeom prst="rect">
+                      <a:avLst/>
+                    </a:prstGeom>
+                    <a:noFill/>
+                    <a:ln>
+                      <a:noFill/>
+                    </a:ln>
+                  </pic:spPr>
+                </pic:pic>
+              </a:graphicData>
+            </a:graphic>
+          </wp:inline>
+        </w:drawing>
+      </w:r>
+    </w:p>
+    <w:p>
       <w:r>
         <w:br w:type="page"/>
       </w:r>
@@ -544,27 +1673,485 @@
         <w:pStyle w:val="Heading1"/>
         <w:spacing w:line="480" w:lineRule="auto"/>
       </w:pPr>
-      <w:bookmarkStart w:id="2" w:name="_Toc362812248"/>
+      <w:bookmarkStart w:id="6" w:name="_Toc362816730"/>
       <w:r>
         <w:lastRenderedPageBreak/>
-        <w:t>API Guidelines</w:t>
-      </w:r>
-      <w:bookmarkEnd w:id="2"/>
+        <w:t>Creating API Routes</w:t>
+      </w:r>
+      <w:bookmarkEnd w:id="6"/>
     </w:p>
     <w:p>
       <w:pPr>
         <w:spacing w:line="480" w:lineRule="auto"/>
       </w:pPr>
       <w:r>
-        <w:t>asdf</w:t>
-      </w:r>
-      <w:bookmarkStart w:id="3" w:name="_GoBack"/>
-      <w:bookmarkEnd w:id="3"/>
-    </w:p>
+        <w:rPr>
+          <w:noProof/>
+        </w:rPr>
+        <w:drawing>
+          <wp:inline distT="0" distB="0" distL="0" distR="0" wp14:anchorId="5EBBC1D2" wp14:editId="64077D36">
+            <wp:extent cx="5943600" cy="161925"/>
+            <wp:effectExtent l="0" t="0" r="0" b="9525"/>
+            <wp:docPr id="6" name="Picture 6" descr="C:\Program Files (x86)\Zend\Apache2\htdocs\copilot\docs\imgs\createroute.PNG"/>
+            <wp:cNvGraphicFramePr>
+              <a:graphicFrameLocks xmlns:a="http://schemas.openxmlformats.org/drawingml/2006/main" noChangeAspect="1"/>
+            </wp:cNvGraphicFramePr>
+            <a:graphic xmlns:a="http://schemas.openxmlformats.org/drawingml/2006/main">
+              <a:graphicData uri="http://schemas.openxmlformats.org/drawingml/2006/picture">
+                <pic:pic xmlns:pic="http://schemas.openxmlformats.org/drawingml/2006/picture">
+                  <pic:nvPicPr>
+                    <pic:cNvPr id="0" name="Picture 6" descr="C:\Program Files (x86)\Zend\Apache2\htdocs\copilot\docs\imgs\createroute.PNG"/>
+                    <pic:cNvPicPr>
+                      <a:picLocks noChangeAspect="1" noChangeArrowheads="1"/>
+                    </pic:cNvPicPr>
+                  </pic:nvPicPr>
+                  <pic:blipFill>
+                    <a:blip r:embed="rId13">
+                      <a:extLst>
+                        <a:ext uri="{28A0092B-C50C-407E-A947-70E740481C1C}">
+                          <a14:useLocalDpi xmlns:a14="http://schemas.microsoft.com/office/drawing/2010/main" val="0"/>
+                        </a:ext>
+                      </a:extLst>
+                    </a:blip>
+                    <a:srcRect/>
+                    <a:stretch>
+                      <a:fillRect/>
+                    </a:stretch>
+                  </pic:blipFill>
+                  <pic:spPr bwMode="auto">
+                    <a:xfrm>
+                      <a:off x="0" y="0"/>
+                      <a:ext cx="5943600" cy="161925"/>
+                    </a:xfrm>
+                    <a:prstGeom prst="rect">
+                      <a:avLst/>
+                    </a:prstGeom>
+                    <a:noFill/>
+                    <a:ln>
+                      <a:noFill/>
+                    </a:ln>
+                  </pic:spPr>
+                </pic:pic>
+              </a:graphicData>
+            </a:graphic>
+          </wp:inline>
+        </w:drawing>
+      </w:r>
+    </w:p>
+    <w:tbl>
+      <w:tblPr>
+        <w:tblStyle w:val="TableGrid"/>
+        <w:tblW w:w="0" w:type="auto"/>
+        <w:tblBorders>
+          <w:top w:val="none" w:sz="0" w:space="0" w:color="auto"/>
+          <w:left w:val="none" w:sz="0" w:space="0" w:color="auto"/>
+          <w:bottom w:val="none" w:sz="0" w:space="0" w:color="auto"/>
+          <w:right w:val="none" w:sz="0" w:space="0" w:color="auto"/>
+          <w:insideH w:val="none" w:sz="0" w:space="0" w:color="auto"/>
+          <w:insideV w:val="none" w:sz="0" w:space="0" w:color="auto"/>
+        </w:tblBorders>
+        <w:tblLook w:val="04A0" w:firstRow="1" w:lastRow="0" w:firstColumn="1" w:lastColumn="0" w:noHBand="0" w:noVBand="1"/>
+      </w:tblPr>
+      <w:tblGrid>
+        <w:gridCol w:w="2155"/>
+        <w:gridCol w:w="275"/>
+        <w:gridCol w:w="6925"/>
+      </w:tblGrid>
+      <w:tr>
+        <w:tc>
+          <w:tcPr>
+            <w:tcW w:w="2155" w:type="dxa"/>
+          </w:tcPr>
+          <w:p>
+            <w:pPr>
+              <w:spacing w:line="480" w:lineRule="auto"/>
+              <w:jc w:val="right"/>
+              <w:rPr>
+                <w:b/>
+                <w:color w:val="673AC0"/>
+              </w:rPr>
+            </w:pPr>
+            <w:r>
+              <w:rPr>
+                <w:b/>
+                <w:color w:val="673AC0"/>
+              </w:rPr>
+              <w:t xml:space="preserve">HTTP Request Type </w:t>
+            </w:r>
+          </w:p>
+        </w:tc>
+        <w:tc>
+          <w:tcPr>
+            <w:tcW w:w="270" w:type="dxa"/>
+          </w:tcPr>
+          <w:p>
+            <w:pPr>
+              <w:spacing w:line="480" w:lineRule="auto"/>
+            </w:pPr>
+            <w:r>
+              <w:t>:</w:t>
+            </w:r>
+          </w:p>
+        </w:tc>
+        <w:tc>
+          <w:tcPr>
+            <w:tcW w:w="6925" w:type="dxa"/>
+          </w:tcPr>
+          <w:p>
+            <w:pPr>
+              <w:spacing w:line="480" w:lineRule="auto"/>
+            </w:pPr>
+            <w:r>
+              <w:t>@PARAM STRING - GET, POST, PUT, or DELETE</w:t>
+            </w:r>
+          </w:p>
+          <w:p>
+            <w:pPr>
+              <w:spacing w:line="480" w:lineRule="auto"/>
+            </w:pPr>
+            <w:r>
+              <w:t xml:space="preserve">e.g. </w:t>
+            </w:r>
+          </w:p>
+          <w:p>
+            <w:pPr>
+              <w:spacing w:line="480" w:lineRule="auto"/>
+              <w:rPr>
+                <w:rFonts w:ascii="Courier New" w:hAnsi="Courier New" w:cs="Courier New"/>
+                <w:b/>
+              </w:rPr>
+            </w:pPr>
+            <w:r>
+              <w:rPr>
+                <w:rFonts w:ascii="Courier New" w:hAnsi="Courier New" w:cs="Courier New"/>
+                <w:b/>
+              </w:rPr>
+              <w:t>‘GET’</w:t>
+            </w:r>
+          </w:p>
+        </w:tc>
+      </w:tr>
+      <w:tr>
+        <w:tc>
+          <w:tcPr>
+            <w:tcW w:w="2155" w:type="dxa"/>
+          </w:tcPr>
+          <w:p>
+            <w:pPr>
+              <w:spacing w:line="480" w:lineRule="auto"/>
+              <w:jc w:val="right"/>
+              <w:rPr>
+                <w:b/>
+                <w:color w:val="673AC0"/>
+              </w:rPr>
+            </w:pPr>
+            <w:r>
+              <w:rPr>
+                <w:b/>
+                <w:color w:val="673AC0"/>
+              </w:rPr>
+              <w:t>HTTP Request Route</w:t>
+            </w:r>
+          </w:p>
+        </w:tc>
+        <w:tc>
+          <w:tcPr>
+            <w:tcW w:w="270" w:type="dxa"/>
+          </w:tcPr>
+          <w:p>
+            <w:pPr>
+              <w:spacing w:line="480" w:lineRule="auto"/>
+            </w:pPr>
+            <w:r>
+              <w:t>:</w:t>
+            </w:r>
+          </w:p>
+        </w:tc>
+        <w:tc>
+          <w:tcPr>
+            <w:tcW w:w="6925" w:type="dxa"/>
+          </w:tcPr>
+          <w:p>
+            <w:pPr>
+              <w:spacing w:line="480" w:lineRule="auto"/>
+            </w:pPr>
+            <w:r>
+              <w:t xml:space="preserve">@PARAM STRING </w:t>
+            </w:r>
+            <w:r>
+              <w:t>-</w:t>
+            </w:r>
+            <w:r>
+              <w:t xml:space="preserve"> The URL extension which will call this API route.</w:t>
+            </w:r>
+          </w:p>
+          <w:p>
+            <w:pPr>
+              <w:spacing w:line="480" w:lineRule="auto"/>
+            </w:pPr>
+            <w:r>
+              <w:t xml:space="preserve">e.g. </w:t>
+            </w:r>
+          </w:p>
+          <w:p>
+            <w:pPr>
+              <w:spacing w:line="480" w:lineRule="auto"/>
+              <w:rPr>
+                <w:rFonts w:ascii="Courier New" w:hAnsi="Courier New" w:cs="Courier New"/>
+                <w:b/>
+              </w:rPr>
+            </w:pPr>
+            <w:r>
+              <w:rPr>
+                <w:rFonts w:ascii="Courier New" w:hAnsi="Courier New" w:cs="Courier New"/>
+                <w:b/>
+              </w:rPr>
+              <w:t>‘/users’</w:t>
+            </w:r>
+          </w:p>
+        </w:tc>
+      </w:tr>
+      <w:tr>
+        <w:tc>
+          <w:tcPr>
+            <w:tcW w:w="2155" w:type="dxa"/>
+          </w:tcPr>
+          <w:p>
+            <w:pPr>
+              <w:spacing w:line="480" w:lineRule="auto"/>
+              <w:jc w:val="right"/>
+              <w:rPr>
+                <w:b/>
+                <w:color w:val="673AC0"/>
+              </w:rPr>
+            </w:pPr>
+            <w:r>
+              <w:rPr>
+                <w:b/>
+                <w:color w:val="673AC0"/>
+              </w:rPr>
+              <w:t>Callback Action</w:t>
+            </w:r>
+          </w:p>
+        </w:tc>
+        <w:tc>
+          <w:tcPr>
+            <w:tcW w:w="270" w:type="dxa"/>
+          </w:tcPr>
+          <w:p>
+            <w:pPr>
+              <w:spacing w:line="480" w:lineRule="auto"/>
+            </w:pPr>
+            <w:r>
+              <w:t>:</w:t>
+            </w:r>
+          </w:p>
+        </w:tc>
+        <w:tc>
+          <w:tcPr>
+            <w:tcW w:w="6925" w:type="dxa"/>
+          </w:tcPr>
+          <w:p>
+            <w:pPr>
+              <w:spacing w:line="480" w:lineRule="auto"/>
+            </w:pPr>
+            <w:r>
+              <w:t>@PARAM FUNCTION - A function which can be used as a callback.</w:t>
+            </w:r>
+          </w:p>
+          <w:p>
+            <w:pPr>
+              <w:spacing w:line="480" w:lineRule="auto"/>
+            </w:pPr>
+            <w:proofErr w:type="gramStart"/>
+            <w:r>
+              <w:t>e.g</w:t>
+            </w:r>
+            <w:proofErr w:type="gramEnd"/>
+            <w:r>
+              <w:t xml:space="preserve">. </w:t>
+            </w:r>
+            <w:r>
+              <w:t>A</w:t>
+            </w:r>
+            <w:r>
+              <w:t xml:space="preserve"> lambda function.</w:t>
+            </w:r>
+          </w:p>
+          <w:p>
+            <w:pPr>
+              <w:spacing w:line="480" w:lineRule="auto"/>
+              <w:rPr>
+                <w:rFonts w:ascii="Courier New" w:hAnsi="Courier New" w:cs="Courier New"/>
+                <w:b/>
+              </w:rPr>
+            </w:pPr>
+            <w:r>
+              <w:rPr>
+                <w:rFonts w:ascii="Courier New" w:hAnsi="Courier New" w:cs="Courier New"/>
+                <w:b/>
+                <w:color w:val="FF0000"/>
+              </w:rPr>
+              <w:t>function</w:t>
+            </w:r>
+            <w:r>
+              <w:rPr>
+                <w:rFonts w:ascii="Courier New" w:hAnsi="Courier New" w:cs="Courier New"/>
+                <w:b/>
+              </w:rPr>
+              <w:t>() use (</w:t>
+            </w:r>
+            <w:r>
+              <w:rPr>
+                <w:rFonts w:ascii="Courier New" w:hAnsi="Courier New" w:cs="Courier New"/>
+                <w:b/>
+                <w:color w:val="0070C0"/>
+              </w:rPr>
+              <w:t>$__CP</w:t>
+            </w:r>
+            <w:r>
+              <w:rPr>
+                <w:rFonts w:ascii="Courier New" w:hAnsi="Courier New" w:cs="Courier New"/>
+                <w:b/>
+              </w:rPr>
+              <w:t>) {</w:t>
+            </w:r>
+          </w:p>
+          <w:p>
+            <w:pPr>
+              <w:spacing w:line="480" w:lineRule="auto"/>
+              <w:rPr>
+                <w:rFonts w:ascii="Courier New" w:hAnsi="Courier New" w:cs="Courier New"/>
+                <w:b/>
+              </w:rPr>
+            </w:pPr>
+            <w:proofErr w:type="gramStart"/>
+            <w:r>
+              <w:rPr>
+                <w:rFonts w:ascii="Courier New" w:hAnsi="Courier New" w:cs="Courier New"/>
+                <w:b/>
+                <w:color w:val="FF0000"/>
+              </w:rPr>
+              <w:t>echo</w:t>
+            </w:r>
+            <w:proofErr w:type="gramEnd"/>
+            <w:r>
+              <w:rPr>
+                <w:rFonts w:ascii="Courier New" w:hAnsi="Courier New" w:cs="Courier New"/>
+                <w:b/>
+                <w:color w:val="FF0000"/>
+              </w:rPr>
+              <w:t xml:space="preserve"> </w:t>
+            </w:r>
+            <w:r>
+              <w:rPr>
+                <w:rFonts w:ascii="Courier New" w:hAnsi="Courier New" w:cs="Courier New"/>
+                <w:b/>
+              </w:rPr>
+              <w:t xml:space="preserve">“this is an </w:t>
+            </w:r>
+            <w:r>
+              <w:rPr>
+                <w:rFonts w:ascii="Courier New" w:hAnsi="Courier New" w:cs="Courier New"/>
+                <w:b/>
+              </w:rPr>
+              <w:t>API</w:t>
+            </w:r>
+            <w:r>
+              <w:rPr>
+                <w:rFonts w:ascii="Courier New" w:hAnsi="Courier New" w:cs="Courier New"/>
+                <w:b/>
+              </w:rPr>
+              <w:t xml:space="preserve"> callback function!” ;</w:t>
+            </w:r>
+          </w:p>
+          <w:p>
+            <w:pPr>
+              <w:spacing w:line="480" w:lineRule="auto"/>
+            </w:pPr>
+            <w:r>
+              <w:rPr>
+                <w:rFonts w:ascii="Courier New" w:hAnsi="Courier New" w:cs="Courier New"/>
+                <w:b/>
+              </w:rPr>
+              <w:t xml:space="preserve">} </w:t>
+            </w:r>
+          </w:p>
+        </w:tc>
+      </w:tr>
+      <w:tr>
+        <w:tc>
+          <w:tcPr>
+            <w:tcW w:w="2155" w:type="dxa"/>
+          </w:tcPr>
+          <w:p>
+            <w:pPr>
+              <w:spacing w:line="480" w:lineRule="auto"/>
+              <w:jc w:val="right"/>
+              <w:rPr>
+                <w:b/>
+                <w:color w:val="673AC0"/>
+              </w:rPr>
+            </w:pPr>
+            <w:r>
+              <w:rPr>
+                <w:b/>
+                <w:color w:val="673AC0"/>
+              </w:rPr>
+              <w:t>Callback Header</w:t>
+            </w:r>
+          </w:p>
+        </w:tc>
+        <w:tc>
+          <w:tcPr>
+            <w:tcW w:w="270" w:type="dxa"/>
+          </w:tcPr>
+          <w:p>
+            <w:pPr>
+              <w:spacing w:line="480" w:lineRule="auto"/>
+            </w:pPr>
+            <w:r>
+              <w:t>:</w:t>
+            </w:r>
+          </w:p>
+        </w:tc>
+        <w:tc>
+          <w:tcPr>
+            <w:tcW w:w="6925" w:type="dxa"/>
+          </w:tcPr>
+          <w:p>
+            <w:pPr>
+              <w:spacing w:line="480" w:lineRule="auto"/>
+            </w:pPr>
+            <w:r>
+              <w:t>@PARAM FUNCTION (OPTIONAL) – A function which can be used as a callback. This function call runs before the first callback. It was designed for running include code that runs in nearly all of your calls.</w:t>
+            </w:r>
+          </w:p>
+          <w:p>
+            <w:pPr>
+              <w:spacing w:line="480" w:lineRule="auto"/>
+            </w:pPr>
+            <w:proofErr w:type="gramStart"/>
+            <w:r>
+              <w:t>e.g</w:t>
+            </w:r>
+            <w:proofErr w:type="gramEnd"/>
+            <w:r>
+              <w:t>. A lambda function.</w:t>
+            </w:r>
+            <w:r>
+              <w:t xml:space="preserve"> (see previous)</w:t>
+            </w:r>
+          </w:p>
+        </w:tc>
+      </w:tr>
+    </w:tbl>
     <w:p>
       <w:pPr>
         <w:spacing w:line="480" w:lineRule="auto"/>
       </w:pPr>
+    </w:p>
+    <w:p>
       <w:r>
         <w:br w:type="page"/>
       </w:r>
@@ -574,164 +2161,626 @@
         <w:pStyle w:val="Heading1"/>
         <w:spacing w:line="480" w:lineRule="auto"/>
       </w:pPr>
-      <w:bookmarkStart w:id="4" w:name="_Toc362812249"/>
-      <w:r>
-        <w:lastRenderedPageBreak/>
-        <w:t>Creating API Routes</w:t>
-      </w:r>
-      <w:bookmarkEnd w:id="4"/>
-    </w:p>
-    <w:p>
-      <w:pPr>
-        <w:spacing w:line="480" w:lineRule="auto"/>
-      </w:pPr>
-      <w:r>
-        <w:t>Asdf</w:t>
-      </w:r>
-    </w:p>
-    <w:p>
-      <w:pPr>
-        <w:spacing w:line="480" w:lineRule="auto"/>
-      </w:pPr>
-      <w:r>
-        <w:br w:type="page"/>
-      </w:r>
-    </w:p>
-    <w:p>
-      <w:pPr>
-        <w:pStyle w:val="Heading1"/>
-        <w:spacing w:line="480" w:lineRule="auto"/>
-      </w:pPr>
-      <w:bookmarkStart w:id="5" w:name="_Toc362812250"/>
+      <w:bookmarkStart w:id="7" w:name="_Toc362816731"/>
       <w:r>
         <w:lastRenderedPageBreak/>
         <w:t>Migrating Logic to Copilot</w:t>
       </w:r>
-      <w:bookmarkEnd w:id="5"/>
-    </w:p>
-    <w:p>
-      <w:pPr>
+      <w:bookmarkEnd w:id="7"/>
+    </w:p>
+    <w:p>
+      <w:pPr>
+        <w:pStyle w:val="ListParagraph"/>
+        <w:numPr>
+          <w:ilvl w:val="0"/>
+          <w:numId w:val="2"/>
+        </w:numPr>
         <w:spacing w:line="480" w:lineRule="auto"/>
       </w:pPr>
       <w:r>
-        <w:t>asdf</w:t>
-      </w:r>
-    </w:p>
-    <w:p>
-      <w:pPr>
+        <w:t>Copy code containing logic from its old location to Copilot.</w:t>
+      </w:r>
+    </w:p>
+    <w:p>
+      <w:pPr>
+        <w:pStyle w:val="ListParagraph"/>
         <w:spacing w:line="480" w:lineRule="auto"/>
-      </w:pPr>
-      <w:r>
-        <w:br w:type="page"/>
-      </w:r>
-    </w:p>
-    <w:p>
-      <w:pPr>
+        <w:ind w:left="1080"/>
+      </w:pPr>
+      <w:r>
+        <w:rPr>
+          <w:noProof/>
+        </w:rPr>
+        <mc:AlternateContent>
+          <mc:Choice Requires="wps">
+            <w:drawing>
+              <wp:anchor distT="0" distB="0" distL="114300" distR="114300" simplePos="0" relativeHeight="251659264" behindDoc="0" locked="0" layoutInCell="1" allowOverlap="1">
+                <wp:simplePos x="0" y="0"/>
+                <wp:positionH relativeFrom="column">
+                  <wp:posOffset>2019300</wp:posOffset>
+                </wp:positionH>
+                <wp:positionV relativeFrom="paragraph">
+                  <wp:posOffset>1612900</wp:posOffset>
+                </wp:positionV>
+                <wp:extent cx="1323975" cy="190500"/>
+                <wp:effectExtent l="0" t="19050" r="47625" b="38100"/>
+                <wp:wrapNone/>
+                <wp:docPr id="10" name="Right Arrow 10"/>
+                <wp:cNvGraphicFramePr/>
+                <a:graphic xmlns:a="http://schemas.openxmlformats.org/drawingml/2006/main">
+                  <a:graphicData uri="http://schemas.microsoft.com/office/word/2010/wordprocessingShape">
+                    <wps:wsp>
+                      <wps:cNvSpPr/>
+                      <wps:spPr>
+                        <a:xfrm>
+                          <a:off x="0" y="0"/>
+                          <a:ext cx="1323975" cy="190500"/>
+                        </a:xfrm>
+                        <a:prstGeom prst="rightArrow">
+                          <a:avLst/>
+                        </a:prstGeom>
+                        <a:solidFill>
+                          <a:schemeClr val="accent2"/>
+                        </a:solidFill>
+                        <a:ln>
+                          <a:solidFill>
+                            <a:schemeClr val="bg1"/>
+                          </a:solidFill>
+                        </a:ln>
+                      </wps:spPr>
+                      <wps:style>
+                        <a:lnRef idx="2">
+                          <a:schemeClr val="accent1">
+                            <a:shade val="50000"/>
+                          </a:schemeClr>
+                        </a:lnRef>
+                        <a:fillRef idx="1">
+                          <a:schemeClr val="accent1"/>
+                        </a:fillRef>
+                        <a:effectRef idx="0">
+                          <a:schemeClr val="accent1"/>
+                        </a:effectRef>
+                        <a:fontRef idx="minor">
+                          <a:schemeClr val="lt1"/>
+                        </a:fontRef>
+                      </wps:style>
+                      <wps:bodyPr rot="0" spcFirstLastPara="0" vertOverflow="overflow" horzOverflow="overflow" vert="horz" wrap="square" lIns="91440" tIns="45720" rIns="91440" bIns="45720" numCol="1" spcCol="0" rtlCol="0" fromWordArt="0" anchor="ctr" anchorCtr="0" forceAA="0" compatLnSpc="1">
+                        <a:prstTxWarp prst="textNoShape">
+                          <a:avLst/>
+                        </a:prstTxWarp>
+                        <a:noAutofit/>
+                      </wps:bodyPr>
+                    </wps:wsp>
+                  </a:graphicData>
+                </a:graphic>
+              </wp:anchor>
+            </w:drawing>
+          </mc:Choice>
+          <mc:Fallback>
+            <w:pict>
+              <v:shapetype w14:anchorId="219AE8A7" id="_x0000_t13" coordsize="21600,21600" o:spt="13" adj="16200,5400" path="m@0,l@0@1,0@1,0@2@0@2@0,21600,21600,10800xe">
+                <v:stroke joinstyle="miter"/>
+                <v:formulas>
+                  <v:f eqn="val #0"/>
+                  <v:f eqn="val #1"/>
+                  <v:f eqn="sum height 0 #1"/>
+                  <v:f eqn="sum 10800 0 #1"/>
+                  <v:f eqn="sum width 0 #0"/>
+                  <v:f eqn="prod @4 @3 10800"/>
+                  <v:f eqn="sum width 0 @5"/>
+                </v:formulas>
+                <v:path o:connecttype="custom" o:connectlocs="@0,0;0,10800;@0,21600;21600,10800" o:connectangles="270,180,90,0" textboxrect="0,@1,@6,@2"/>
+                <v:handles>
+                  <v:h position="#0,#1" xrange="0,21600" yrange="0,10800"/>
+                </v:handles>
+              </v:shapetype>
+              <v:shape id="Right Arrow 10" o:spid="_x0000_s1026" type="#_x0000_t13" style="position:absolute;margin-left:159pt;margin-top:127pt;width:104.25pt;height:15pt;z-index:251659264;visibility:visible;mso-wrap-style:square;mso-wrap-distance-left:9pt;mso-wrap-distance-top:0;mso-wrap-distance-right:9pt;mso-wrap-distance-bottom:0;mso-position-horizontal:absolute;mso-position-horizontal-relative:text;mso-position-vertical:absolute;mso-position-vertical-relative:text;v-text-anchor:middle" o:gfxdata="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" adj="20046" fillcolor="#ed7d31 [3205]" strokecolor="white [3212]" strokeweight="1pt"/>
+            </w:pict>
+          </mc:Fallback>
+        </mc:AlternateContent>
+      </w:r>
+      <w:r>
+        <w:rPr>
+          <w:noProof/>
+        </w:rPr>
+        <w:drawing>
+          <wp:anchor distT="0" distB="0" distL="114300" distR="114300" simplePos="0" relativeHeight="251658240" behindDoc="0" locked="0" layoutInCell="1" allowOverlap="1" wp14:anchorId="66B27FAB" wp14:editId="68D89DEF">
+            <wp:simplePos x="0" y="0"/>
+            <wp:positionH relativeFrom="column">
+              <wp:posOffset>2590800</wp:posOffset>
+            </wp:positionH>
+            <wp:positionV relativeFrom="paragraph">
+              <wp:posOffset>374650</wp:posOffset>
+            </wp:positionV>
+            <wp:extent cx="3819525" cy="2438400"/>
+            <wp:effectExtent l="19050" t="19050" r="28575" b="19050"/>
+            <wp:wrapNone/>
+            <wp:docPr id="8" name="Picture 8" descr="C:\Program Files (x86)\Zend\Apache2\htdocs\copilot\docs\imgs\copilot_dir.png"/>
+            <wp:cNvGraphicFramePr>
+              <a:graphicFrameLocks xmlns:a="http://schemas.openxmlformats.org/drawingml/2006/main" noChangeAspect="1"/>
+            </wp:cNvGraphicFramePr>
+            <a:graphic xmlns:a="http://schemas.openxmlformats.org/drawingml/2006/main">
+              <a:graphicData uri="http://schemas.openxmlformats.org/drawingml/2006/picture">
+                <pic:pic xmlns:pic="http://schemas.openxmlformats.org/drawingml/2006/picture">
+                  <pic:nvPicPr>
+                    <pic:cNvPr id="0" name="Picture 8" descr="C:\Program Files (x86)\Zend\Apache2\htdocs\copilot\docs\imgs\copilot_dir.png"/>
+                    <pic:cNvPicPr>
+                      <a:picLocks noChangeAspect="1" noChangeArrowheads="1"/>
+                    </pic:cNvPicPr>
+                  </pic:nvPicPr>
+                  <pic:blipFill>
+                    <a:blip r:embed="rId14">
+                      <a:extLst>
+                        <a:ext uri="{28A0092B-C50C-407E-A947-70E740481C1C}">
+                          <a14:useLocalDpi xmlns:a14="http://schemas.microsoft.com/office/drawing/2010/main" val="0"/>
+                        </a:ext>
+                      </a:extLst>
+                    </a:blip>
+                    <a:srcRect/>
+                    <a:stretch>
+                      <a:fillRect/>
+                    </a:stretch>
+                  </pic:blipFill>
+                  <pic:spPr bwMode="auto">
+                    <a:xfrm>
+                      <a:off x="0" y="0"/>
+                      <a:ext cx="3819525" cy="2438400"/>
+                    </a:xfrm>
+                    <a:prstGeom prst="rect">
+                      <a:avLst/>
+                    </a:prstGeom>
+                    <a:noFill/>
+                    <a:ln>
+                      <a:solidFill>
+                        <a:schemeClr val="tx1"/>
+                      </a:solidFill>
+                    </a:ln>
+                  </pic:spPr>
+                </pic:pic>
+              </a:graphicData>
+            </a:graphic>
+          </wp:anchor>
+        </w:drawing>
+      </w:r>
+      <w:r>
+        <w:rPr>
+          <w:noProof/>
+        </w:rPr>
+        <w:drawing>
+          <wp:inline distT="0" distB="0" distL="0" distR="0" wp14:anchorId="18C77EF0" wp14:editId="385D7C81">
+            <wp:extent cx="2533650" cy="3143250"/>
+            <wp:effectExtent l="19050" t="19050" r="19050" b="19050"/>
+            <wp:docPr id="7" name="Picture 7" descr="C:\Program Files (x86)\Zend\Apache2\htdocs\copilot\docs\imgs\yourapp.png"/>
+            <wp:cNvGraphicFramePr>
+              <a:graphicFrameLocks xmlns:a="http://schemas.openxmlformats.org/drawingml/2006/main" noChangeAspect="1"/>
+            </wp:cNvGraphicFramePr>
+            <a:graphic xmlns:a="http://schemas.openxmlformats.org/drawingml/2006/main">
+              <a:graphicData uri="http://schemas.openxmlformats.org/drawingml/2006/picture">
+                <pic:pic xmlns:pic="http://schemas.openxmlformats.org/drawingml/2006/picture">
+                  <pic:nvPicPr>
+                    <pic:cNvPr id="0" name="Picture 7" descr="C:\Program Files (x86)\Zend\Apache2\htdocs\copilot\docs\imgs\yourapp.png"/>
+                    <pic:cNvPicPr>
+                      <a:picLocks noChangeAspect="1" noChangeArrowheads="1"/>
+                    </pic:cNvPicPr>
+                  </pic:nvPicPr>
+                  <pic:blipFill>
+                    <a:blip r:embed="rId15">
+                      <a:extLst>
+                        <a:ext uri="{28A0092B-C50C-407E-A947-70E740481C1C}">
+                          <a14:useLocalDpi xmlns:a14="http://schemas.microsoft.com/office/drawing/2010/main" val="0"/>
+                        </a:ext>
+                      </a:extLst>
+                    </a:blip>
+                    <a:srcRect/>
+                    <a:stretch>
+                      <a:fillRect/>
+                    </a:stretch>
+                  </pic:blipFill>
+                  <pic:spPr bwMode="auto">
+                    <a:xfrm>
+                      <a:off x="0" y="0"/>
+                      <a:ext cx="2533650" cy="3143250"/>
+                    </a:xfrm>
+                    <a:prstGeom prst="rect">
+                      <a:avLst/>
+                    </a:prstGeom>
+                    <a:noFill/>
+                    <a:ln>
+                      <a:solidFill>
+                        <a:schemeClr val="tx1"/>
+                      </a:solidFill>
+                    </a:ln>
+                  </pic:spPr>
+                </pic:pic>
+              </a:graphicData>
+            </a:graphic>
+          </wp:inline>
+        </w:drawing>
+      </w:r>
+    </w:p>
+    <w:p>
+      <w:pPr>
+        <w:pStyle w:val="ListParagraph"/>
         <w:spacing w:line="480" w:lineRule="auto"/>
+        <w:ind w:left="1080"/>
+      </w:pPr>
+    </w:p>
+    <w:p>
+      <w:pPr>
+        <w:pStyle w:val="ListParagraph"/>
+        <w:numPr>
+          <w:ilvl w:val="0"/>
+          <w:numId w:val="2"/>
+        </w:numPr>
+        <w:spacing w:line="480" w:lineRule="auto"/>
+      </w:pPr>
+      <w:r>
+        <w:t>Edit dependencies out of copied code.</w:t>
+      </w:r>
+    </w:p>
+    <w:p>
+      <w:pPr>
+        <w:pStyle w:val="ListParagraph"/>
+        <w:spacing w:line="480" w:lineRule="auto"/>
+        <w:ind w:left="1080"/>
+        <w:rPr>
+          <w:i/>
+        </w:rPr>
+      </w:pPr>
+      <w:r>
+        <w:rPr>
+          <w:i/>
+        </w:rPr>
+        <w:t>BEFORE</w:t>
+      </w:r>
+    </w:p>
+    <w:p>
+      <w:pPr>
+        <w:pStyle w:val="ListParagraph"/>
+        <w:spacing w:line="480" w:lineRule="auto"/>
+        <w:ind w:left="1080"/>
+      </w:pPr>
+      <w:r>
+        <w:rPr>
+          <w:noProof/>
+        </w:rPr>
+        <w:drawing>
+          <wp:inline distT="0" distB="0" distL="0" distR="0">
+            <wp:extent cx="3486150" cy="704850"/>
+            <wp:effectExtent l="0" t="0" r="0" b="0"/>
+            <wp:docPr id="11" name="Picture 11" descr="C:\Program Files (x86)\Zend\Apache2\htdocs\copilot\docs\imgs\function_before.PNG"/>
+            <wp:cNvGraphicFramePr>
+              <a:graphicFrameLocks xmlns:a="http://schemas.openxmlformats.org/drawingml/2006/main" noChangeAspect="1"/>
+            </wp:cNvGraphicFramePr>
+            <a:graphic xmlns:a="http://schemas.openxmlformats.org/drawingml/2006/main">
+              <a:graphicData uri="http://schemas.openxmlformats.org/drawingml/2006/picture">
+                <pic:pic xmlns:pic="http://schemas.openxmlformats.org/drawingml/2006/picture">
+                  <pic:nvPicPr>
+                    <pic:cNvPr id="0" name="Picture 9" descr="C:\Program Files (x86)\Zend\Apache2\htdocs\copilot\docs\imgs\function_before.PNG"/>
+                    <pic:cNvPicPr>
+                      <a:picLocks noChangeAspect="1" noChangeArrowheads="1"/>
+                    </pic:cNvPicPr>
+                  </pic:nvPicPr>
+                  <pic:blipFill>
+                    <a:blip r:embed="rId16">
+                      <a:extLst>
+                        <a:ext uri="{28A0092B-C50C-407E-A947-70E740481C1C}">
+                          <a14:useLocalDpi xmlns:a14="http://schemas.microsoft.com/office/drawing/2010/main" val="0"/>
+                        </a:ext>
+                      </a:extLst>
+                    </a:blip>
+                    <a:srcRect/>
+                    <a:stretch>
+                      <a:fillRect/>
+                    </a:stretch>
+                  </pic:blipFill>
+                  <pic:spPr bwMode="auto">
+                    <a:xfrm>
+                      <a:off x="0" y="0"/>
+                      <a:ext cx="3486150" cy="704850"/>
+                    </a:xfrm>
+                    <a:prstGeom prst="rect">
+                      <a:avLst/>
+                    </a:prstGeom>
+                    <a:noFill/>
+                    <a:ln>
+                      <a:noFill/>
+                    </a:ln>
+                  </pic:spPr>
+                </pic:pic>
+              </a:graphicData>
+            </a:graphic>
+          </wp:inline>
+        </w:drawing>
+      </w:r>
+    </w:p>
+    <w:p>
+      <w:pPr>
+        <w:pStyle w:val="ListParagraph"/>
+        <w:spacing w:line="480" w:lineRule="auto"/>
+        <w:ind w:left="1080"/>
+        <w:rPr>
+          <w:i/>
+        </w:rPr>
+      </w:pPr>
+      <w:r>
+        <w:rPr>
+          <w:i/>
+        </w:rPr>
+        <w:t>AFTER</w:t>
+      </w:r>
+    </w:p>
+    <w:p>
+      <w:pPr>
+        <w:pStyle w:val="ListParagraph"/>
+        <w:spacing w:line="480" w:lineRule="auto"/>
+        <w:ind w:left="1080"/>
+      </w:pPr>
+      <w:r>
+        <w:rPr>
+          <w:noProof/>
+        </w:rPr>
+        <w:drawing>
+          <wp:inline distT="0" distB="0" distL="0" distR="0">
+            <wp:extent cx="3476625" cy="714375"/>
+            <wp:effectExtent l="0" t="0" r="9525" b="9525"/>
+            <wp:docPr id="12" name="Picture 12" descr="C:\Program Files (x86)\Zend\Apache2\htdocs\copilot\docs\imgs\function_after.PNG"/>
+            <wp:cNvGraphicFramePr>
+              <a:graphicFrameLocks xmlns:a="http://schemas.openxmlformats.org/drawingml/2006/main" noChangeAspect="1"/>
+            </wp:cNvGraphicFramePr>
+            <a:graphic xmlns:a="http://schemas.openxmlformats.org/drawingml/2006/main">
+              <a:graphicData uri="http://schemas.openxmlformats.org/drawingml/2006/picture">
+                <pic:pic xmlns:pic="http://schemas.openxmlformats.org/drawingml/2006/picture">
+                  <pic:nvPicPr>
+                    <pic:cNvPr id="0" name="Picture 10" descr="C:\Program Files (x86)\Zend\Apache2\htdocs\copilot\docs\imgs\function_after.PNG"/>
+                    <pic:cNvPicPr>
+                      <a:picLocks noChangeAspect="1" noChangeArrowheads="1"/>
+                    </pic:cNvPicPr>
+                  </pic:nvPicPr>
+                  <pic:blipFill>
+                    <a:blip r:embed="rId17">
+                      <a:extLst>
+                        <a:ext uri="{28A0092B-C50C-407E-A947-70E740481C1C}">
+                          <a14:useLocalDpi xmlns:a14="http://schemas.microsoft.com/office/drawing/2010/main" val="0"/>
+                        </a:ext>
+                      </a:extLst>
+                    </a:blip>
+                    <a:srcRect/>
+                    <a:stretch>
+                      <a:fillRect/>
+                    </a:stretch>
+                  </pic:blipFill>
+                  <pic:spPr bwMode="auto">
+                    <a:xfrm>
+                      <a:off x="0" y="0"/>
+                      <a:ext cx="3476625" cy="714375"/>
+                    </a:xfrm>
+                    <a:prstGeom prst="rect">
+                      <a:avLst/>
+                    </a:prstGeom>
+                    <a:noFill/>
+                    <a:ln>
+                      <a:noFill/>
+                    </a:ln>
+                  </pic:spPr>
+                </pic:pic>
+              </a:graphicData>
+            </a:graphic>
+          </wp:inline>
+        </w:drawing>
+      </w:r>
+    </w:p>
+    <w:p>
+      <w:pPr>
+        <w:pStyle w:val="ListParagraph"/>
+        <w:spacing w:line="480" w:lineRule="auto"/>
+        <w:ind w:left="1080"/>
+      </w:pPr>
+    </w:p>
+    <w:p>
+      <w:pPr>
+        <w:pStyle w:val="ListParagraph"/>
+        <w:numPr>
+          <w:ilvl w:val="0"/>
+          <w:numId w:val="2"/>
+        </w:numPr>
+        <w:spacing w:line="480" w:lineRule="auto"/>
       </w:pPr>
       <w:r>
         <w:lastRenderedPageBreak/>
-        <w:t>…</w:t>
-      </w:r>
-    </w:p>
-    <w:p>
-      <w:pPr>
+        <w:t>Include copilot in your application code. (</w:t>
+      </w:r>
+      <w:proofErr w:type="spellStart"/>
+      <w:r>
+        <w:t>quickload.php</w:t>
+      </w:r>
+      <w:proofErr w:type="spellEnd"/>
+      <w:r>
+        <w:t>)</w:t>
+      </w:r>
+    </w:p>
+    <w:p>
+      <w:pPr>
+        <w:pStyle w:val="ListParagraph"/>
         <w:spacing w:line="480" w:lineRule="auto"/>
-      </w:pPr>
-    </w:p>
-    <w:p>
-      <w:pPr>
+        <w:ind w:left="1080"/>
+        <w:rPr>
+          <w:i/>
+        </w:rPr>
+      </w:pPr>
+      <w:r>
+        <w:rPr>
+          <w:i/>
+        </w:rPr>
+        <w:t>See the section on “Loading Copilot”.</w:t>
+      </w:r>
+    </w:p>
+    <w:p>
+      <w:pPr>
+        <w:pStyle w:val="ListParagraph"/>
         <w:spacing w:line="480" w:lineRule="auto"/>
-      </w:pPr>
-    </w:p>
-    <w:p>
-      <w:pPr>
+        <w:ind w:left="1080"/>
+      </w:pPr>
+      <w:r>
+        <w:rPr>
+          <w:noProof/>
+        </w:rPr>
+        <w:drawing>
+          <wp:inline distT="0" distB="0" distL="0" distR="0">
+            <wp:extent cx="1762125" cy="190500"/>
+            <wp:effectExtent l="0" t="0" r="9525" b="0"/>
+            <wp:docPr id="13" name="Picture 13" descr="C:\Program Files (x86)\Zend\Apache2\htdocs\copilot\docs\imgs\load_quick.png"/>
+            <wp:cNvGraphicFramePr>
+              <a:graphicFrameLocks xmlns:a="http://schemas.openxmlformats.org/drawingml/2006/main" noChangeAspect="1"/>
+            </wp:cNvGraphicFramePr>
+            <a:graphic xmlns:a="http://schemas.openxmlformats.org/drawingml/2006/main">
+              <a:graphicData uri="http://schemas.openxmlformats.org/drawingml/2006/picture">
+                <pic:pic xmlns:pic="http://schemas.openxmlformats.org/drawingml/2006/picture">
+                  <pic:nvPicPr>
+                    <pic:cNvPr id="0" name="Picture 11" descr="C:\Program Files (x86)\Zend\Apache2\htdocs\copilot\docs\imgs\load_quick.png"/>
+                    <pic:cNvPicPr>
+                      <a:picLocks noChangeAspect="1" noChangeArrowheads="1"/>
+                    </pic:cNvPicPr>
+                  </pic:nvPicPr>
+                  <pic:blipFill>
+                    <a:blip r:embed="rId11">
+                      <a:extLst>
+                        <a:ext uri="{28A0092B-C50C-407E-A947-70E740481C1C}">
+                          <a14:useLocalDpi xmlns:a14="http://schemas.microsoft.com/office/drawing/2010/main" val="0"/>
+                        </a:ext>
+                      </a:extLst>
+                    </a:blip>
+                    <a:srcRect/>
+                    <a:stretch>
+                      <a:fillRect/>
+                    </a:stretch>
+                  </pic:blipFill>
+                  <pic:spPr bwMode="auto">
+                    <a:xfrm>
+                      <a:off x="0" y="0"/>
+                      <a:ext cx="1762125" cy="190500"/>
+                    </a:xfrm>
+                    <a:prstGeom prst="rect">
+                      <a:avLst/>
+                    </a:prstGeom>
+                    <a:noFill/>
+                    <a:ln>
+                      <a:noFill/>
+                    </a:ln>
+                  </pic:spPr>
+                </pic:pic>
+              </a:graphicData>
+            </a:graphic>
+          </wp:inline>
+        </w:drawing>
+      </w:r>
+    </w:p>
+    <w:p>
+      <w:pPr>
+        <w:pStyle w:val="ListParagraph"/>
         <w:spacing w:line="480" w:lineRule="auto"/>
-      </w:pPr>
-    </w:p>
-    <w:p>
-      <w:pPr>
+        <w:ind w:left="1080"/>
+      </w:pPr>
+    </w:p>
+    <w:p>
+      <w:pPr>
+        <w:pStyle w:val="ListParagraph"/>
+        <w:numPr>
+          <w:ilvl w:val="0"/>
+          <w:numId w:val="2"/>
+        </w:numPr>
         <w:spacing w:line="480" w:lineRule="auto"/>
       </w:pPr>
-    </w:p>
-    <w:p>
-      <w:pPr>
+      <w:r>
+        <w:t>Create a new route which includes your copied and edited.</w:t>
+      </w:r>
+    </w:p>
+    <w:p>
+      <w:pPr>
+        <w:pStyle w:val="ListParagraph"/>
         <w:spacing w:line="480" w:lineRule="auto"/>
-      </w:pPr>
-    </w:p>
-    <w:p>
-      <w:pPr>
+        <w:ind w:left="1080"/>
+        <w:rPr>
+          <w:i/>
+        </w:rPr>
+      </w:pPr>
+      <w:r>
+        <w:rPr>
+          <w:i/>
+        </w:rPr>
+        <w:t>See the section on “Creating API Routes”.</w:t>
+      </w:r>
+    </w:p>
+    <w:p>
+      <w:pPr>
+        <w:pStyle w:val="ListParagraph"/>
         <w:spacing w:line="480" w:lineRule="auto"/>
-      </w:pPr>
+        <w:ind w:left="1080"/>
+      </w:pPr>
+      <w:r>
+        <w:rPr>
+          <w:noProof/>
+        </w:rPr>
+        <w:drawing>
+          <wp:inline distT="0" distB="0" distL="0" distR="0">
+            <wp:extent cx="4600575" cy="866775"/>
+            <wp:effectExtent l="0" t="0" r="9525" b="9525"/>
+            <wp:docPr id="14" name="Picture 14" descr="C:\Program Files (x86)\Zend\Apache2\htdocs\copilot\docs\imgs\createdroute.png"/>
+            <wp:cNvGraphicFramePr>
+              <a:graphicFrameLocks xmlns:a="http://schemas.openxmlformats.org/drawingml/2006/main" noChangeAspect="1"/>
+            </wp:cNvGraphicFramePr>
+            <a:graphic xmlns:a="http://schemas.openxmlformats.org/drawingml/2006/main">
+              <a:graphicData uri="http://schemas.openxmlformats.org/drawingml/2006/picture">
+                <pic:pic xmlns:pic="http://schemas.openxmlformats.org/drawingml/2006/picture">
+                  <pic:nvPicPr>
+                    <pic:cNvPr id="0" name="Picture 12" descr="C:\Program Files (x86)\Zend\Apache2\htdocs\copilot\docs\imgs\createdroute.png"/>
+                    <pic:cNvPicPr>
+                      <a:picLocks noChangeAspect="1" noChangeArrowheads="1"/>
+                    </pic:cNvPicPr>
+                  </pic:nvPicPr>
+                  <pic:blipFill>
+                    <a:blip r:embed="rId18">
+                      <a:extLst>
+                        <a:ext uri="{28A0092B-C50C-407E-A947-70E740481C1C}">
+                          <a14:useLocalDpi xmlns:a14="http://schemas.microsoft.com/office/drawing/2010/main" val="0"/>
+                        </a:ext>
+                      </a:extLst>
+                    </a:blip>
+                    <a:srcRect/>
+                    <a:stretch>
+                      <a:fillRect/>
+                    </a:stretch>
+                  </pic:blipFill>
+                  <pic:spPr bwMode="auto">
+                    <a:xfrm>
+                      <a:off x="0" y="0"/>
+                      <a:ext cx="4600575" cy="866775"/>
+                    </a:xfrm>
+                    <a:prstGeom prst="rect">
+                      <a:avLst/>
+                    </a:prstGeom>
+                    <a:noFill/>
+                    <a:ln>
+                      <a:noFill/>
+                    </a:ln>
+                  </pic:spPr>
+                </pic:pic>
+              </a:graphicData>
+            </a:graphic>
+          </wp:inline>
+        </w:drawing>
+      </w:r>
     </w:p>
     <w:p>
       <w:pPr>
         <w:spacing w:line="480" w:lineRule="auto"/>
       </w:pPr>
-    </w:p>
-    <w:p>
-      <w:pPr>
-        <w:spacing w:line="480" w:lineRule="auto"/>
-      </w:pPr>
-    </w:p>
-    <w:p>
-      <w:pPr>
-        <w:spacing w:line="480" w:lineRule="auto"/>
-      </w:pPr>
-    </w:p>
-    <w:p>
-      <w:pPr>
-        <w:spacing w:line="480" w:lineRule="auto"/>
-      </w:pPr>
-    </w:p>
-    <w:p>
-      <w:pPr>
-        <w:spacing w:line="480" w:lineRule="auto"/>
-      </w:pPr>
-    </w:p>
-    <w:p>
-      <w:pPr>
-        <w:spacing w:line="480" w:lineRule="auto"/>
-      </w:pPr>
-    </w:p>
-    <w:p>
-      <w:pPr>
-        <w:spacing w:line="480" w:lineRule="auto"/>
-      </w:pPr>
-    </w:p>
-    <w:p>
-      <w:pPr>
-        <w:spacing w:line="480" w:lineRule="auto"/>
-      </w:pPr>
-    </w:p>
-    <w:p>
-      <w:pPr>
-        <w:spacing w:line="480" w:lineRule="auto"/>
-      </w:pPr>
-    </w:p>
-    <w:p>
-      <w:pPr>
-        <w:spacing w:line="480" w:lineRule="auto"/>
-      </w:pPr>
-    </w:p>
-    <w:p>
-      <w:pPr>
-        <w:tabs>
-          <w:tab w:val="left" w:pos="1935"/>
-        </w:tabs>
-        <w:spacing w:line="480" w:lineRule="auto"/>
-      </w:pPr>
-    </w:p>
-    <w:p>
-      <w:pPr>
-        <w:tabs>
-          <w:tab w:val="left" w:pos="1935"/>
-        </w:tabs>
-      </w:pPr>
+      <w:bookmarkStart w:id="8" w:name="_GoBack"/>
+      <w:bookmarkEnd w:id="8"/>
     </w:p>
     <w:sectPr>
-      <w:headerReference w:type="default" r:id="rId7"/>
-      <w:footerReference w:type="default" r:id="rId8"/>
+      <w:headerReference w:type="default" r:id="rId19"/>
+      <w:footerReference w:type="default" r:id="rId20"/>
       <w:pgSz w:w="12240" w:h="15840"/>
       <w:pgMar w:top="1440" w:right="1440" w:bottom="1440" w:left="1440" w:header="720" w:footer="720" w:gutter="0"/>
       <w:cols w:space="720"/>
@@ -800,7 +2849,7 @@
           <w:rPr>
             <w:noProof/>
           </w:rPr>
-          <w:t>5</w:t>
+          <w:t>7</w:t>
         </w:r>
         <w:r>
           <w:rPr>
@@ -936,6 +2985,22 @@
             <w:t>Revision July 29th, 2013</w:t>
           </w:r>
         </w:p>
+        <w:p>
+          <w:pPr>
+            <w:pStyle w:val="Header"/>
+            <w:jc w:val="right"/>
+            <w:rPr>
+              <w:rStyle w:val="SubtleEmphasis"/>
+            </w:rPr>
+          </w:pPr>
+          <w:r>
+            <w:rPr>
+              <w:rStyle w:val="SubtleEmphasis"/>
+              <w:color w:val="FF0000"/>
+            </w:rPr>
+            <w:t>First Draft</w:t>
+          </w:r>
+        </w:p>
       </w:tc>
     </w:tr>
   </w:tbl>
@@ -945,6 +3010,339 @@
     </w:pPr>
   </w:p>
 </w:hdr>
+</file>
+
+<file path=word/numbering.xml><?xml version="1.0" encoding="utf-8"?>
+<w:numbering xmlns:wpc="http://schemas.microsoft.com/office/word/2010/wordprocessingCanvas" xmlns:mc="http://schemas.openxmlformats.org/markup-compatibility/2006" xmlns:o="urn:schemas-microsoft-com:office:office" xmlns:r="http://schemas.openxmlformats.org/officeDocument/2006/relationships" xmlns:m="http://schemas.openxmlformats.org/officeDocument/2006/math" xmlns:v="urn:schemas-microsoft-com:vml" xmlns:wp14="http://schemas.microsoft.com/office/word/2010/wordprocessingDrawing" xmlns:wp="http://schemas.openxmlformats.org/drawingml/2006/wordprocessingDrawing" xmlns:w10="urn:schemas-microsoft-com:office:word" xmlns:w="http://schemas.openxmlformats.org/wordprocessingml/2006/main" xmlns:w14="http://schemas.microsoft.com/office/word/2010/wordml" xmlns:w15="http://schemas.microsoft.com/office/word/2012/wordml" xmlns:wpg="http://schemas.microsoft.com/office/word/2010/wordprocessingGroup" xmlns:wpi="http://schemas.microsoft.com/office/word/2010/wordprocessingInk" xmlns:wne="http://schemas.microsoft.com/office/word/2006/wordml" xmlns:wps="http://schemas.microsoft.com/office/word/2010/wordprocessingShape" mc:Ignorable="w14 w15 wp14">
+  <w:abstractNum w:abstractNumId="0">
+    <w:nsid w:val="15AE7A59"/>
+    <w:multiLevelType w:val="multilevel"/>
+    <w:tmpl w:val="102CC7C6"/>
+    <w:lvl w:ilvl="0">
+      <w:start w:val="1"/>
+      <w:numFmt w:val="decimal"/>
+      <w:lvlText w:val="%1."/>
+      <w:lvlJc w:val="left"/>
+      <w:pPr>
+        <w:tabs>
+          <w:tab w:val="num" w:pos="720"/>
+        </w:tabs>
+        <w:ind w:left="720" w:hanging="360"/>
+      </w:pPr>
+    </w:lvl>
+    <w:lvl w:ilvl="1">
+      <w:start w:val="1"/>
+      <w:numFmt w:val="bullet"/>
+      <w:lvlText w:val="o"/>
+      <w:lvlJc w:val="left"/>
+      <w:pPr>
+        <w:tabs>
+          <w:tab w:val="num" w:pos="1440"/>
+        </w:tabs>
+        <w:ind w:left="1440" w:hanging="360"/>
+      </w:pPr>
+      <w:rPr>
+        <w:rFonts w:ascii="Courier New" w:hAnsi="Courier New" w:hint="default"/>
+        <w:sz w:val="20"/>
+      </w:rPr>
+    </w:lvl>
+    <w:lvl w:ilvl="2" w:tentative="1">
+      <w:start w:val="1"/>
+      <w:numFmt w:val="decimal"/>
+      <w:lvlText w:val="%3."/>
+      <w:lvlJc w:val="left"/>
+      <w:pPr>
+        <w:tabs>
+          <w:tab w:val="num" w:pos="2160"/>
+        </w:tabs>
+        <w:ind w:left="2160" w:hanging="360"/>
+      </w:pPr>
+    </w:lvl>
+    <w:lvl w:ilvl="3" w:tentative="1">
+      <w:start w:val="1"/>
+      <w:numFmt w:val="decimal"/>
+      <w:lvlText w:val="%4."/>
+      <w:lvlJc w:val="left"/>
+      <w:pPr>
+        <w:tabs>
+          <w:tab w:val="num" w:pos="2880"/>
+        </w:tabs>
+        <w:ind w:left="2880" w:hanging="360"/>
+      </w:pPr>
+    </w:lvl>
+    <w:lvl w:ilvl="4" w:tentative="1">
+      <w:start w:val="1"/>
+      <w:numFmt w:val="decimal"/>
+      <w:lvlText w:val="%5."/>
+      <w:lvlJc w:val="left"/>
+      <w:pPr>
+        <w:tabs>
+          <w:tab w:val="num" w:pos="3600"/>
+        </w:tabs>
+        <w:ind w:left="3600" w:hanging="360"/>
+      </w:pPr>
+    </w:lvl>
+    <w:lvl w:ilvl="5" w:tentative="1">
+      <w:start w:val="1"/>
+      <w:numFmt w:val="decimal"/>
+      <w:lvlText w:val="%6."/>
+      <w:lvlJc w:val="left"/>
+      <w:pPr>
+        <w:tabs>
+          <w:tab w:val="num" w:pos="4320"/>
+        </w:tabs>
+        <w:ind w:left="4320" w:hanging="360"/>
+      </w:pPr>
+    </w:lvl>
+    <w:lvl w:ilvl="6" w:tentative="1">
+      <w:start w:val="1"/>
+      <w:numFmt w:val="decimal"/>
+      <w:lvlText w:val="%7."/>
+      <w:lvlJc w:val="left"/>
+      <w:pPr>
+        <w:tabs>
+          <w:tab w:val="num" w:pos="5040"/>
+        </w:tabs>
+        <w:ind w:left="5040" w:hanging="360"/>
+      </w:pPr>
+    </w:lvl>
+    <w:lvl w:ilvl="7" w:tentative="1">
+      <w:start w:val="1"/>
+      <w:numFmt w:val="decimal"/>
+      <w:lvlText w:val="%8."/>
+      <w:lvlJc w:val="left"/>
+      <w:pPr>
+        <w:tabs>
+          <w:tab w:val="num" w:pos="5760"/>
+        </w:tabs>
+        <w:ind w:left="5760" w:hanging="360"/>
+      </w:pPr>
+    </w:lvl>
+    <w:lvl w:ilvl="8" w:tentative="1">
+      <w:start w:val="1"/>
+      <w:numFmt w:val="decimal"/>
+      <w:lvlText w:val="%9."/>
+      <w:lvlJc w:val="left"/>
+      <w:pPr>
+        <w:tabs>
+          <w:tab w:val="num" w:pos="6480"/>
+        </w:tabs>
+        <w:ind w:left="6480" w:hanging="360"/>
+      </w:pPr>
+    </w:lvl>
+  </w:abstractNum>
+  <w:abstractNum w:abstractNumId="1">
+    <w:nsid w:val="1F10731E"/>
+    <w:multiLevelType w:val="hybridMultilevel"/>
+    <w:tmpl w:val="E25EDC46"/>
+    <w:lvl w:ilvl="0" w:tplc="A824DAC8">
+      <w:start w:val="1"/>
+      <w:numFmt w:val="decimal"/>
+      <w:lvlText w:val="%1."/>
+      <w:lvlJc w:val="left"/>
+      <w:pPr>
+        <w:ind w:left="1080" w:hanging="360"/>
+      </w:pPr>
+      <w:rPr>
+        <w:rFonts w:hint="default"/>
+      </w:rPr>
+    </w:lvl>
+    <w:lvl w:ilvl="1" w:tplc="04090019" w:tentative="1">
+      <w:start w:val="1"/>
+      <w:numFmt w:val="lowerLetter"/>
+      <w:lvlText w:val="%2."/>
+      <w:lvlJc w:val="left"/>
+      <w:pPr>
+        <w:ind w:left="1800" w:hanging="360"/>
+      </w:pPr>
+    </w:lvl>
+    <w:lvl w:ilvl="2" w:tplc="0409001B" w:tentative="1">
+      <w:start w:val="1"/>
+      <w:numFmt w:val="lowerRoman"/>
+      <w:lvlText w:val="%3."/>
+      <w:lvlJc w:val="right"/>
+      <w:pPr>
+        <w:ind w:left="2520" w:hanging="180"/>
+      </w:pPr>
+    </w:lvl>
+    <w:lvl w:ilvl="3" w:tplc="0409000F" w:tentative="1">
+      <w:start w:val="1"/>
+      <w:numFmt w:val="decimal"/>
+      <w:lvlText w:val="%4."/>
+      <w:lvlJc w:val="left"/>
+      <w:pPr>
+        <w:ind w:left="3240" w:hanging="360"/>
+      </w:pPr>
+    </w:lvl>
+    <w:lvl w:ilvl="4" w:tplc="04090019" w:tentative="1">
+      <w:start w:val="1"/>
+      <w:numFmt w:val="lowerLetter"/>
+      <w:lvlText w:val="%5."/>
+      <w:lvlJc w:val="left"/>
+      <w:pPr>
+        <w:ind w:left="3960" w:hanging="360"/>
+      </w:pPr>
+    </w:lvl>
+    <w:lvl w:ilvl="5" w:tplc="0409001B" w:tentative="1">
+      <w:start w:val="1"/>
+      <w:numFmt w:val="lowerRoman"/>
+      <w:lvlText w:val="%6."/>
+      <w:lvlJc w:val="right"/>
+      <w:pPr>
+        <w:ind w:left="4680" w:hanging="180"/>
+      </w:pPr>
+    </w:lvl>
+    <w:lvl w:ilvl="6" w:tplc="0409000F" w:tentative="1">
+      <w:start w:val="1"/>
+      <w:numFmt w:val="decimal"/>
+      <w:lvlText w:val="%7."/>
+      <w:lvlJc w:val="left"/>
+      <w:pPr>
+        <w:ind w:left="5400" w:hanging="360"/>
+      </w:pPr>
+    </w:lvl>
+    <w:lvl w:ilvl="7" w:tplc="04090019" w:tentative="1">
+      <w:start w:val="1"/>
+      <w:numFmt w:val="lowerLetter"/>
+      <w:lvlText w:val="%8."/>
+      <w:lvlJc w:val="left"/>
+      <w:pPr>
+        <w:ind w:left="6120" w:hanging="360"/>
+      </w:pPr>
+    </w:lvl>
+    <w:lvl w:ilvl="8" w:tplc="0409001B" w:tentative="1">
+      <w:start w:val="1"/>
+      <w:numFmt w:val="lowerRoman"/>
+      <w:lvlText w:val="%9."/>
+      <w:lvlJc w:val="right"/>
+      <w:pPr>
+        <w:ind w:left="6840" w:hanging="180"/>
+      </w:pPr>
+    </w:lvl>
+  </w:abstractNum>
+  <w:abstractNum w:abstractNumId="2">
+    <w:nsid w:val="633C3898"/>
+    <w:multiLevelType w:val="hybridMultilevel"/>
+    <w:tmpl w:val="E1A4D2A8"/>
+    <w:lvl w:ilvl="0" w:tplc="BE02D730">
+      <w:start w:val="3"/>
+      <w:numFmt w:val="bullet"/>
+      <w:lvlText w:val="-"/>
+      <w:lvlJc w:val="left"/>
+      <w:pPr>
+        <w:ind w:left="1080" w:hanging="360"/>
+      </w:pPr>
+      <w:rPr>
+        <w:rFonts w:ascii="Calibri" w:eastAsiaTheme="minorHAnsi" w:hAnsi="Calibri" w:cstheme="minorBidi" w:hint="default"/>
+      </w:rPr>
+    </w:lvl>
+    <w:lvl w:ilvl="1" w:tplc="04090003" w:tentative="1">
+      <w:start w:val="1"/>
+      <w:numFmt w:val="bullet"/>
+      <w:lvlText w:val="o"/>
+      <w:lvlJc w:val="left"/>
+      <w:pPr>
+        <w:ind w:left="1800" w:hanging="360"/>
+      </w:pPr>
+      <w:rPr>
+        <w:rFonts w:ascii="Courier New" w:hAnsi="Courier New" w:cs="Courier New" w:hint="default"/>
+      </w:rPr>
+    </w:lvl>
+    <w:lvl w:ilvl="2" w:tplc="04090005" w:tentative="1">
+      <w:start w:val="1"/>
+      <w:numFmt w:val="bullet"/>
+      <w:lvlText w:val=""/>
+      <w:lvlJc w:val="left"/>
+      <w:pPr>
+        <w:ind w:left="2520" w:hanging="360"/>
+      </w:pPr>
+      <w:rPr>
+        <w:rFonts w:ascii="Wingdings" w:hAnsi="Wingdings" w:hint="default"/>
+      </w:rPr>
+    </w:lvl>
+    <w:lvl w:ilvl="3" w:tplc="04090001" w:tentative="1">
+      <w:start w:val="1"/>
+      <w:numFmt w:val="bullet"/>
+      <w:lvlText w:val=""/>
+      <w:lvlJc w:val="left"/>
+      <w:pPr>
+        <w:ind w:left="3240" w:hanging="360"/>
+      </w:pPr>
+      <w:rPr>
+        <w:rFonts w:ascii="Symbol" w:hAnsi="Symbol" w:hint="default"/>
+      </w:rPr>
+    </w:lvl>
+    <w:lvl w:ilvl="4" w:tplc="04090003" w:tentative="1">
+      <w:start w:val="1"/>
+      <w:numFmt w:val="bullet"/>
+      <w:lvlText w:val="o"/>
+      <w:lvlJc w:val="left"/>
+      <w:pPr>
+        <w:ind w:left="3960" w:hanging="360"/>
+      </w:pPr>
+      <w:rPr>
+        <w:rFonts w:ascii="Courier New" w:hAnsi="Courier New" w:cs="Courier New" w:hint="default"/>
+      </w:rPr>
+    </w:lvl>
+    <w:lvl w:ilvl="5" w:tplc="04090005" w:tentative="1">
+      <w:start w:val="1"/>
+      <w:numFmt w:val="bullet"/>
+      <w:lvlText w:val=""/>
+      <w:lvlJc w:val="left"/>
+      <w:pPr>
+        <w:ind w:left="4680" w:hanging="360"/>
+      </w:pPr>
+      <w:rPr>
+        <w:rFonts w:ascii="Wingdings" w:hAnsi="Wingdings" w:hint="default"/>
+      </w:rPr>
+    </w:lvl>
+    <w:lvl w:ilvl="6" w:tplc="04090001" w:tentative="1">
+      <w:start w:val="1"/>
+      <w:numFmt w:val="bullet"/>
+      <w:lvlText w:val=""/>
+      <w:lvlJc w:val="left"/>
+      <w:pPr>
+        <w:ind w:left="5400" w:hanging="360"/>
+      </w:pPr>
+      <w:rPr>
+        <w:rFonts w:ascii="Symbol" w:hAnsi="Symbol" w:hint="default"/>
+      </w:rPr>
+    </w:lvl>
+    <w:lvl w:ilvl="7" w:tplc="04090003" w:tentative="1">
+      <w:start w:val="1"/>
+      <w:numFmt w:val="bullet"/>
+      <w:lvlText w:val="o"/>
+      <w:lvlJc w:val="left"/>
+      <w:pPr>
+        <w:ind w:left="6120" w:hanging="360"/>
+      </w:pPr>
+      <w:rPr>
+        <w:rFonts w:ascii="Courier New" w:hAnsi="Courier New" w:cs="Courier New" w:hint="default"/>
+      </w:rPr>
+    </w:lvl>
+    <w:lvl w:ilvl="8" w:tplc="04090005" w:tentative="1">
+      <w:start w:val="1"/>
+      <w:numFmt w:val="bullet"/>
+      <w:lvlText w:val=""/>
+      <w:lvlJc w:val="left"/>
+      <w:pPr>
+        <w:ind w:left="6840" w:hanging="360"/>
+      </w:pPr>
+      <w:rPr>
+        <w:rFonts w:ascii="Wingdings" w:hAnsi="Wingdings" w:hint="default"/>
+      </w:rPr>
+    </w:lvl>
+  </w:abstractNum>
+  <w:num w:numId="1">
+    <w:abstractNumId w:val="0"/>
+  </w:num>
+  <w:num w:numId="2">
+    <w:abstractNumId w:val="1"/>
+  </w:num>
+  <w:num w:numId="3">
+    <w:abstractNumId w:val="2"/>
+  </w:num>
+</w:numbering>
 </file>
 
 <file path=word/styles.xml><?xml version="1.0" encoding="utf-8"?>
@@ -1677,6 +4075,42 @@
       <w:ind w:left="440"/>
     </w:pPr>
   </w:style>
+  <w:style w:type="character" w:styleId="IntenseEmphasis">
+    <w:name w:val="Intense Emphasis"/>
+    <w:basedOn w:val="DefaultParagraphFont"/>
+    <w:uiPriority w:val="21"/>
+    <w:qFormat/>
+    <w:rsid w:val="00AF6E43"/>
+    <w:rPr>
+      <w:i/>
+      <w:iCs/>
+      <w:color w:val="5B9BD5" w:themeColor="accent1"/>
+    </w:rPr>
+  </w:style>
+  <w:style w:type="paragraph" w:styleId="ListParagraph">
+    <w:name w:val="List Paragraph"/>
+    <w:basedOn w:val="Normal"/>
+    <w:uiPriority w:val="34"/>
+    <w:qFormat/>
+    <w:rsid w:val="00F42E4E"/>
+    <w:pPr>
+      <w:ind w:left="720"/>
+      <w:contextualSpacing/>
+    </w:pPr>
+  </w:style>
+  <w:style w:type="paragraph" w:styleId="TOC2">
+    <w:name w:val="toc 2"/>
+    <w:basedOn w:val="Normal"/>
+    <w:next w:val="Normal"/>
+    <w:autoRedefine/>
+    <w:uiPriority w:val="39"/>
+    <w:unhideWhenUsed/>
+    <w:rsid w:val="00763640"/>
+    <w:pPr>
+      <w:spacing w:after="100"/>
+      <w:ind w:left="220"/>
+    </w:pPr>
+  </w:style>
 </w:styles>
 </file>
 
@@ -1942,11 +4376,31 @@
 </file>
 
 <file path=customXml/item1.xml><?xml version="1.0" encoding="utf-8"?>
-<b:Sources xmlns:b="http://schemas.openxmlformats.org/officeDocument/2006/bibliography" xmlns="http://schemas.openxmlformats.org/officeDocument/2006/bibliography" SelectedStyle="\APASixthEditionOfficeOnline.xsl" StyleName="APA" Version="6"/>
+<b:Sources xmlns:b="http://schemas.openxmlformats.org/officeDocument/2006/bibliography" xmlns="http://schemas.openxmlformats.org/officeDocument/2006/bibliography" SelectedStyle="\APASixthEditionOfficeOnline.xsl" StyleName="APA" Version="6">
+  <b:Source>
+    <b:Tag>DRM08</b:Tag>
+    <b:SourceType>InternetSite</b:SourceType>
+    <b:Guid>{BEDB9766-EBC0-4431-8B65-80B9DC3722F9}</b:Guid>
+    <b:Year>2008</b:Year>
+    <b:Author>
+      <b:Author>
+        <b:NameList>
+          <b:Person>
+            <b:Last>ELKSTEIN</b:Last>
+            <b:First>DR.</b:First>
+            <b:Middle>M.</b:Middle>
+          </b:Person>
+        </b:NameList>
+      </b:Author>
+    </b:Author>
+    <b:URL>http://rest.elkstein.org/2008/02/rest-design-guidelines.html</b:URL>
+    <b:RefOrder>1</b:RefOrder>
+  </b:Source>
+</b:Sources>
 </file>
 
 <file path=customXml/itemProps1.xml><?xml version="1.0" encoding="utf-8"?>
-<ds:datastoreItem xmlns:ds="http://schemas.openxmlformats.org/officeDocument/2006/customXml" ds:itemID="{F3B13450-7FB3-41A8-8FA7-848B90A7CA2E}">
+<ds:datastoreItem xmlns:ds="http://schemas.openxmlformats.org/officeDocument/2006/customXml" ds:itemID="{E45C3EB0-E09D-4854-BFB3-FEAF054C7C6D}">
   <ds:schemaRefs>
     <ds:schemaRef ds:uri="http://schemas.openxmlformats.org/officeDocument/2006/bibliography"/>
   </ds:schemaRefs>

</xml_diff>

<commit_message>
Updated documentation (first draft).
</commit_message>
<xml_diff>
--- a/docs/Documentation.docx
+++ b/docs/Documentation.docx
@@ -771,6 +771,9 @@
       <w:proofErr w:type="spellStart"/>
       <w:proofErr w:type="gramStart"/>
       <w:r>
+        <w:rPr>
+          <w:u w:val="single"/>
+        </w:rPr>
         <w:t>inc</w:t>
       </w:r>
       <w:proofErr w:type="spellEnd"/>
@@ -2159,11 +2162,147 @@
     <w:p>
       <w:pPr>
         <w:pStyle w:val="Heading1"/>
+      </w:pPr>
+      <w:r>
+        <w:lastRenderedPageBreak/>
+        <w:t>Copilot Client</w:t>
+      </w:r>
+    </w:p>
+    <w:p/>
+    <w:p>
+      <w:r>
+        <w:t>Example copilot call.</w:t>
+      </w:r>
+    </w:p>
+    <w:p>
+      <w:r>
+        <w:rPr>
+          <w:noProof/>
+        </w:rPr>
+        <w:drawing>
+          <wp:inline distT="0" distB="0" distL="0" distR="0">
+            <wp:extent cx="3467100" cy="1257300"/>
+            <wp:effectExtent l="0" t="0" r="0" b="0"/>
+            <wp:docPr id="15" name="Picture 15" descr="C:\Program Files (x86)\Zend\Apache2\htdocs\copilot\docs\img\copilotexample1.png"/>
+            <wp:cNvGraphicFramePr>
+              <a:graphicFrameLocks xmlns:a="http://schemas.openxmlformats.org/drawingml/2006/main" noChangeAspect="1"/>
+            </wp:cNvGraphicFramePr>
+            <a:graphic xmlns:a="http://schemas.openxmlformats.org/drawingml/2006/main">
+              <a:graphicData uri="http://schemas.openxmlformats.org/drawingml/2006/picture">
+                <pic:pic xmlns:pic="http://schemas.openxmlformats.org/drawingml/2006/picture">
+                  <pic:nvPicPr>
+                    <pic:cNvPr id="0" name="Picture 13" descr="C:\Program Files (x86)\Zend\Apache2\htdocs\copilot\docs\img\copilotexample1.png"/>
+                    <pic:cNvPicPr>
+                      <a:picLocks noChangeAspect="1" noChangeArrowheads="1"/>
+                    </pic:cNvPicPr>
+                  </pic:nvPicPr>
+                  <pic:blipFill>
+                    <a:blip r:embed="rId14">
+                      <a:extLst>
+                        <a:ext uri="{28A0092B-C50C-407E-A947-70E740481C1C}">
+                          <a14:useLocalDpi xmlns:a14="http://schemas.microsoft.com/office/drawing/2010/main" val="0"/>
+                        </a:ext>
+                      </a:extLst>
+                    </a:blip>
+                    <a:srcRect/>
+                    <a:stretch>
+                      <a:fillRect/>
+                    </a:stretch>
+                  </pic:blipFill>
+                  <pic:spPr bwMode="auto">
+                    <a:xfrm>
+                      <a:off x="0" y="0"/>
+                      <a:ext cx="3467100" cy="1257300"/>
+                    </a:xfrm>
+                    <a:prstGeom prst="rect">
+                      <a:avLst/>
+                    </a:prstGeom>
+                    <a:noFill/>
+                    <a:ln>
+                      <a:noFill/>
+                    </a:ln>
+                  </pic:spPr>
+                </pic:pic>
+              </a:graphicData>
+            </a:graphic>
+          </wp:inline>
+        </w:drawing>
+      </w:r>
+    </w:p>
+    <w:p/>
+    <w:p>
+      <w:r>
+        <w:t>Example.</w:t>
+      </w:r>
+    </w:p>
+    <w:p>
+      <w:r>
+        <w:rPr>
+          <w:noProof/>
+        </w:rPr>
+        <w:drawing>
+          <wp:inline distT="0" distB="0" distL="0" distR="0">
+            <wp:extent cx="5915025" cy="1247775"/>
+            <wp:effectExtent l="0" t="0" r="9525" b="9525"/>
+            <wp:docPr id="16" name="Picture 16" descr="C:\Program Files (x86)\Zend\Apache2\htdocs\copilot\docs\img\copilotexample2.png"/>
+            <wp:cNvGraphicFramePr>
+              <a:graphicFrameLocks xmlns:a="http://schemas.openxmlformats.org/drawingml/2006/main" noChangeAspect="1"/>
+            </wp:cNvGraphicFramePr>
+            <a:graphic xmlns:a="http://schemas.openxmlformats.org/drawingml/2006/main">
+              <a:graphicData uri="http://schemas.openxmlformats.org/drawingml/2006/picture">
+                <pic:pic xmlns:pic="http://schemas.openxmlformats.org/drawingml/2006/picture">
+                  <pic:nvPicPr>
+                    <pic:cNvPr id="0" name="Picture 14" descr="C:\Program Files (x86)\Zend\Apache2\htdocs\copilot\docs\img\copilotexample2.png"/>
+                    <pic:cNvPicPr>
+                      <a:picLocks noChangeAspect="1" noChangeArrowheads="1"/>
+                    </pic:cNvPicPr>
+                  </pic:nvPicPr>
+                  <pic:blipFill>
+                    <a:blip r:embed="rId15">
+                      <a:extLst>
+                        <a:ext uri="{28A0092B-C50C-407E-A947-70E740481C1C}">
+                          <a14:useLocalDpi xmlns:a14="http://schemas.microsoft.com/office/drawing/2010/main" val="0"/>
+                        </a:ext>
+                      </a:extLst>
+                    </a:blip>
+                    <a:srcRect/>
+                    <a:stretch>
+                      <a:fillRect/>
+                    </a:stretch>
+                  </pic:blipFill>
+                  <pic:spPr bwMode="auto">
+                    <a:xfrm>
+                      <a:off x="0" y="0"/>
+                      <a:ext cx="5915025" cy="1247775"/>
+                    </a:xfrm>
+                    <a:prstGeom prst="rect">
+                      <a:avLst/>
+                    </a:prstGeom>
+                    <a:noFill/>
+                    <a:ln>
+                      <a:noFill/>
+                    </a:ln>
+                  </pic:spPr>
+                </pic:pic>
+              </a:graphicData>
+            </a:graphic>
+          </wp:inline>
+        </w:drawing>
+      </w:r>
+    </w:p>
+    <w:p>
+      <w:r>
+        <w:br w:type="page"/>
+      </w:r>
+    </w:p>
+    <w:p/>
+    <w:p>
+      <w:pPr>
+        <w:pStyle w:val="Heading1"/>
         <w:spacing w:line="480" w:lineRule="auto"/>
       </w:pPr>
       <w:bookmarkStart w:id="7" w:name="_Toc362816731"/>
       <w:r>
-        <w:lastRenderedPageBreak/>
         <w:t>Migrating Logic to Copilot</w:t>
       </w:r>
       <w:bookmarkEnd w:id="7"/>
@@ -2258,7 +2397,7 @@
           </mc:Choice>
           <mc:Fallback>
             <w:pict>
-              <v:shapetype w14:anchorId="219AE8A7" id="_x0000_t13" coordsize="21600,21600" o:spt="13" adj="16200,5400" path="m@0,l@0@1,0@1,0@2@0@2@0,21600,21600,10800xe">
+              <v:shapetype w14:anchorId="24EB6967" id="_x0000_t13" coordsize="21600,21600" o:spt="13" adj="16200,5400" path="m@0,l@0@1,0@1,0@2@0@2@0,21600,21600,10800xe">
                 <v:stroke joinstyle="miter"/>
                 <v:formulas>
                   <v:f eqn="val #0"/>
@@ -2309,7 +2448,7 @@
                     </pic:cNvPicPr>
                   </pic:nvPicPr>
                   <pic:blipFill>
-                    <a:blip r:embed="rId14">
+                    <a:blip r:embed="rId16">
                       <a:extLst>
                         <a:ext uri="{28A0092B-C50C-407E-A947-70E740481C1C}">
                           <a14:useLocalDpi xmlns:a14="http://schemas.microsoft.com/office/drawing/2010/main" val="0"/>
@@ -2364,7 +2503,7 @@
                     </pic:cNvPicPr>
                   </pic:nvPicPr>
                   <pic:blipFill>
-                    <a:blip r:embed="rId15">
+                    <a:blip r:embed="rId17">
                       <a:extLst>
                         <a:ext uri="{28A0092B-C50C-407E-A947-70E740481C1C}">
                           <a14:useLocalDpi xmlns:a14="http://schemas.microsoft.com/office/drawing/2010/main" val="0"/>
@@ -2462,7 +2601,7 @@
                     </pic:cNvPicPr>
                   </pic:nvPicPr>
                   <pic:blipFill>
-                    <a:blip r:embed="rId16">
+                    <a:blip r:embed="rId18">
                       <a:extLst>
                         <a:ext uri="{28A0092B-C50C-407E-A947-70E740481C1C}">
                           <a14:useLocalDpi xmlns:a14="http://schemas.microsoft.com/office/drawing/2010/main" val="0"/>
@@ -2538,7 +2677,7 @@
                     </pic:cNvPicPr>
                   </pic:nvPicPr>
                   <pic:blipFill>
-                    <a:blip r:embed="rId17">
+                    <a:blip r:embed="rId19">
                       <a:extLst>
                         <a:ext uri="{28A0092B-C50C-407E-A947-70E740481C1C}">
                           <a14:useLocalDpi xmlns:a14="http://schemas.microsoft.com/office/drawing/2010/main" val="0"/>
@@ -2739,7 +2878,7 @@
                     </pic:cNvPicPr>
                   </pic:nvPicPr>
                   <pic:blipFill>
-                    <a:blip r:embed="rId18">
+                    <a:blip r:embed="rId20">
                       <a:extLst>
                         <a:ext uri="{28A0092B-C50C-407E-A947-70E740481C1C}">
                           <a14:useLocalDpi xmlns:a14="http://schemas.microsoft.com/office/drawing/2010/main" val="0"/>
@@ -2773,14 +2912,114 @@
     </w:p>
     <w:p>
       <w:pPr>
+        <w:pStyle w:val="ListParagraph"/>
         <w:spacing w:line="480" w:lineRule="auto"/>
-      </w:pPr>
+        <w:ind w:left="1080"/>
+      </w:pPr>
+    </w:p>
+    <w:p>
+      <w:pPr>
+        <w:pStyle w:val="ListParagraph"/>
+        <w:numPr>
+          <w:ilvl w:val="0"/>
+          <w:numId w:val="2"/>
+        </w:numPr>
+        <w:spacing w:line="480" w:lineRule="auto"/>
+      </w:pPr>
+      <w:r>
+        <w:t>Edit the old code to call the Copilot API.</w:t>
+      </w:r>
+      <w:r>
+        <w:t xml:space="preserve"> </w:t>
+      </w:r>
+      <w:r>
+        <w:t>Using the copilot client</w:t>
+      </w:r>
       <w:bookmarkStart w:id="8" w:name="_GoBack"/>
       <w:bookmarkEnd w:id="8"/>
+      <w:r>
+        <w:t>, call the new route you created in place of the old code in your application.</w:t>
+      </w:r>
+    </w:p>
+    <w:p>
+      <w:pPr>
+        <w:pStyle w:val="ListParagraph"/>
+        <w:spacing w:line="480" w:lineRule="auto"/>
+        <w:ind w:left="1080"/>
+        <w:rPr>
+          <w:i/>
+        </w:rPr>
+      </w:pPr>
+      <w:r>
+        <w:rPr>
+          <w:i/>
+        </w:rPr>
+        <w:t>See the section on “Copilot Client”.</w:t>
+      </w:r>
+    </w:p>
+    <w:p>
+      <w:pPr>
+        <w:pStyle w:val="ListParagraph"/>
+        <w:spacing w:line="480" w:lineRule="auto"/>
+        <w:ind w:left="1080"/>
+      </w:pPr>
+      <w:r>
+        <w:rPr>
+          <w:noProof/>
+        </w:rPr>
+        <w:drawing>
+          <wp:inline distT="0" distB="0" distL="0" distR="0">
+            <wp:extent cx="5915025" cy="1247775"/>
+            <wp:effectExtent l="0" t="0" r="9525" b="9525"/>
+            <wp:docPr id="17" name="Picture 17" descr="C:\Program Files (x86)\Zend\Apache2\htdocs\copilot\docs\img\copilotexample2.png"/>
+            <wp:cNvGraphicFramePr>
+              <a:graphicFrameLocks xmlns:a="http://schemas.openxmlformats.org/drawingml/2006/main" noChangeAspect="1"/>
+            </wp:cNvGraphicFramePr>
+            <a:graphic xmlns:a="http://schemas.openxmlformats.org/drawingml/2006/main">
+              <a:graphicData uri="http://schemas.openxmlformats.org/drawingml/2006/picture">
+                <pic:pic xmlns:pic="http://schemas.openxmlformats.org/drawingml/2006/picture">
+                  <pic:nvPicPr>
+                    <pic:cNvPr id="0" name="Picture 15" descr="C:\Program Files (x86)\Zend\Apache2\htdocs\copilot\docs\img\copilotexample2.png"/>
+                    <pic:cNvPicPr>
+                      <a:picLocks noChangeAspect="1" noChangeArrowheads="1"/>
+                    </pic:cNvPicPr>
+                  </pic:nvPicPr>
+                  <pic:blipFill>
+                    <a:blip r:embed="rId15">
+                      <a:extLst>
+                        <a:ext uri="{28A0092B-C50C-407E-A947-70E740481C1C}">
+                          <a14:useLocalDpi xmlns:a14="http://schemas.microsoft.com/office/drawing/2010/main" val="0"/>
+                        </a:ext>
+                      </a:extLst>
+                    </a:blip>
+                    <a:srcRect/>
+                    <a:stretch>
+                      <a:fillRect/>
+                    </a:stretch>
+                  </pic:blipFill>
+                  <pic:spPr bwMode="auto">
+                    <a:xfrm>
+                      <a:off x="0" y="0"/>
+                      <a:ext cx="5915025" cy="1247775"/>
+                    </a:xfrm>
+                    <a:prstGeom prst="rect">
+                      <a:avLst/>
+                    </a:prstGeom>
+                    <a:noFill/>
+                    <a:ln>
+                      <a:noFill/>
+                    </a:ln>
+                  </pic:spPr>
+                </pic:pic>
+              </a:graphicData>
+            </a:graphic>
+          </wp:inline>
+        </w:drawing>
+      </w:r>
     </w:p>
     <w:sectPr>
-      <w:headerReference w:type="default" r:id="rId19"/>
-      <w:footerReference w:type="default" r:id="rId20"/>
+      <w:headerReference w:type="default" r:id="rId21"/>
+      <w:footerReference w:type="default" r:id="rId22"/>
       <w:pgSz w:w="12240" w:h="15840"/>
       <w:pgMar w:top="1440" w:right="1440" w:bottom="1440" w:left="1440" w:header="720" w:footer="720" w:gutter="0"/>
       <w:cols w:space="720"/>
@@ -4400,7 +4639,7 @@
 </file>
 
 <file path=customXml/itemProps1.xml><?xml version="1.0" encoding="utf-8"?>
-<ds:datastoreItem xmlns:ds="http://schemas.openxmlformats.org/officeDocument/2006/customXml" ds:itemID="{E45C3EB0-E09D-4854-BFB3-FEAF054C7C6D}">
+<ds:datastoreItem xmlns:ds="http://schemas.openxmlformats.org/officeDocument/2006/customXml" ds:itemID="{D9D634D5-8C19-457D-B89D-B588AE5C93B6}">
   <ds:schemaRefs>
     <ds:schemaRef ds:uri="http://schemas.openxmlformats.org/officeDocument/2006/bibliography"/>
   </ds:schemaRefs>

</xml_diff>

<commit_message>
Updated Documentation. Moved cp.php to /inc
</commit_message>
<xml_diff>
--- a/docs/Documentation.docx
+++ b/docs/Documentation.docx
@@ -100,129 +100,13 @@
           <w:r>
             <w:fldChar w:fldCharType="separate"/>
           </w:r>
-          <w:bookmarkStart w:id="0" w:name="_GoBack"/>
-          <w:bookmarkEnd w:id="0"/>
-          <w:r>
-            <w:rPr>
-              <w:rStyle w:val="Hyperlink"/>
-              <w:noProof/>
-            </w:rPr>
-            <w:fldChar w:fldCharType="begin"/>
-          </w:r>
-          <w:r>
-            <w:rPr>
-              <w:rStyle w:val="Hyperlink"/>
-              <w:noProof/>
-            </w:rPr>
-            <w:instrText xml:space="preserve"> </w:instrText>
-          </w:r>
-          <w:r>
-            <w:rPr>
-              <w:noProof/>
-            </w:rPr>
-            <w:instrText>HYPERLINK \l "_Toc362863671"</w:instrText>
-          </w:r>
-          <w:r>
-            <w:rPr>
-              <w:rStyle w:val="Hyperlink"/>
-              <w:noProof/>
-            </w:rPr>
-            <w:instrText xml:space="preserve"> </w:instrText>
-          </w:r>
-          <w:r>
-            <w:rPr>
-              <w:rStyle w:val="Hyperlink"/>
-              <w:noProof/>
-            </w:rPr>
-          </w:r>
-          <w:r>
-            <w:rPr>
-              <w:rStyle w:val="Hyperlink"/>
-              <w:noProof/>
-            </w:rPr>
-            <w:fldChar w:fldCharType="separate"/>
-          </w:r>
-          <w:r>
-            <w:rPr>
-              <w:rStyle w:val="Hyperlink"/>
-              <w:noProof/>
-            </w:rPr>
-            <w:t>Introduction</w:t>
-          </w:r>
-          <w:r>
-            <w:rPr>
-              <w:noProof/>
-              <w:webHidden/>
-            </w:rPr>
-            <w:tab/>
-          </w:r>
-          <w:r>
-            <w:rPr>
-              <w:noProof/>
-              <w:webHidden/>
-            </w:rPr>
-            <w:fldChar w:fldCharType="begin"/>
-          </w:r>
-          <w:r>
-            <w:rPr>
-              <w:noProof/>
-              <w:webHidden/>
-            </w:rPr>
-            <w:instrText xml:space="preserve"> PAGEREF _Toc362863671 \h </w:instrText>
-          </w:r>
-          <w:r>
-            <w:rPr>
-              <w:noProof/>
-              <w:webHidden/>
-            </w:rPr>
-          </w:r>
-          <w:r>
-            <w:rPr>
-              <w:noProof/>
-              <w:webHidden/>
-            </w:rPr>
-            <w:fldChar w:fldCharType="separate"/>
-          </w:r>
-          <w:r>
-            <w:rPr>
-              <w:noProof/>
-              <w:webHidden/>
-            </w:rPr>
-            <w:t>2</w:t>
-          </w:r>
-          <w:r>
-            <w:rPr>
-              <w:noProof/>
-              <w:webHidden/>
-            </w:rPr>
-            <w:fldChar w:fldCharType="end"/>
-          </w:r>
-          <w:r>
-            <w:rPr>
-              <w:rStyle w:val="Hyperlink"/>
-              <w:noProof/>
-            </w:rPr>
-            <w:fldChar w:fldCharType="end"/>
-          </w:r>
-        </w:p>
-        <w:p>
-          <w:pPr>
-            <w:pStyle w:val="TOC1"/>
-            <w:tabs>
-              <w:tab w:val="right" w:leader="dot" w:pos="9350"/>
-            </w:tabs>
-            <w:rPr>
-              <w:rFonts w:eastAsiaTheme="minorEastAsia"/>
-              <w:noProof/>
-            </w:rPr>
-          </w:pPr>
-          <w:hyperlink w:anchor="_Toc362863672" w:history="1">
+          <w:hyperlink w:anchor="_Toc363074810" w:history="1">
             <w:r>
               <w:rPr>
                 <w:rStyle w:val="Hyperlink"/>
                 <w:noProof/>
               </w:rPr>
-              <w:t>Application Structure</w:t>
+              <w:t>Introduction</w:t>
             </w:r>
             <w:r>
               <w:rPr>
@@ -243,7 +127,7 @@
                 <w:noProof/>
                 <w:webHidden/>
               </w:rPr>
-              <w:instrText xml:space="preserve"> PAGEREF _Toc362863672 \h </w:instrText>
+              <w:instrText xml:space="preserve"> PAGEREF _Toc363074810 \h </w:instrText>
             </w:r>
             <w:r>
               <w:rPr>
@@ -285,13 +169,13 @@
               <w:noProof/>
             </w:rPr>
           </w:pPr>
-          <w:hyperlink w:anchor="_Toc362863673" w:history="1">
+          <w:hyperlink w:anchor="_Toc363074811" w:history="1">
             <w:r>
               <w:rPr>
                 <w:rStyle w:val="Hyperlink"/>
                 <w:noProof/>
               </w:rPr>
-              <w:t>API Guidelines</w:t>
+              <w:t>Application Structure</w:t>
             </w:r>
             <w:r>
               <w:rPr>
@@ -312,7 +196,7 @@
                 <w:noProof/>
                 <w:webHidden/>
               </w:rPr>
-              <w:instrText xml:space="preserve"> PAGEREF _Toc362863673 \h </w:instrText>
+              <w:instrText xml:space="preserve"> PAGEREF _Toc363074811 \h </w:instrText>
             </w:r>
             <w:r>
               <w:rPr>
@@ -332,7 +216,7 @@
                 <w:noProof/>
                 <w:webHidden/>
               </w:rPr>
-              <w:t>3</w:t>
+              <w:t>2</w:t>
             </w:r>
             <w:r>
               <w:rPr>
@@ -354,13 +238,13 @@
               <w:noProof/>
             </w:rPr>
           </w:pPr>
-          <w:hyperlink w:anchor="_Toc362863674" w:history="1">
+          <w:hyperlink w:anchor="_Toc363074812" w:history="1">
             <w:r>
               <w:rPr>
                 <w:rStyle w:val="Hyperlink"/>
                 <w:noProof/>
               </w:rPr>
-              <w:t>Loading Copilot</w:t>
+              <w:t>API Guidelines</w:t>
             </w:r>
             <w:r>
               <w:rPr>
@@ -381,7 +265,7 @@
                 <w:noProof/>
                 <w:webHidden/>
               </w:rPr>
-              <w:instrText xml:space="preserve"> PAGEREF _Toc362863674 \h </w:instrText>
+              <w:instrText xml:space="preserve"> PAGEREF _Toc363074812 \h </w:instrText>
             </w:r>
             <w:r>
               <w:rPr>
@@ -401,7 +285,7 @@
                 <w:noProof/>
                 <w:webHidden/>
               </w:rPr>
-              <w:t>4</w:t>
+              <w:t>3</w:t>
             </w:r>
             <w:r>
               <w:rPr>
@@ -423,13 +307,13 @@
               <w:noProof/>
             </w:rPr>
           </w:pPr>
-          <w:hyperlink w:anchor="_Toc362863675" w:history="1">
+          <w:hyperlink w:anchor="_Toc363074813" w:history="1">
             <w:r>
               <w:rPr>
                 <w:rStyle w:val="Hyperlink"/>
                 <w:noProof/>
               </w:rPr>
-              <w:t>Creating API Routes</w:t>
+              <w:t>Loading Copilot</w:t>
             </w:r>
             <w:r>
               <w:rPr>
@@ -450,7 +334,7 @@
                 <w:noProof/>
                 <w:webHidden/>
               </w:rPr>
-              <w:instrText xml:space="preserve"> PAGEREF _Toc362863675 \h </w:instrText>
+              <w:instrText xml:space="preserve"> PAGEREF _Toc363074813 \h </w:instrText>
             </w:r>
             <w:r>
               <w:rPr>
@@ -470,7 +354,7 @@
                 <w:noProof/>
                 <w:webHidden/>
               </w:rPr>
-              <w:t>5</w:t>
+              <w:t>4</w:t>
             </w:r>
             <w:r>
               <w:rPr>
@@ -492,13 +376,13 @@
               <w:noProof/>
             </w:rPr>
           </w:pPr>
-          <w:hyperlink w:anchor="_Toc362863676" w:history="1">
+          <w:hyperlink w:anchor="_Toc363074814" w:history="1">
             <w:r>
               <w:rPr>
                 <w:rStyle w:val="Hyperlink"/>
                 <w:noProof/>
               </w:rPr>
-              <w:t>Copilot Client</w:t>
+              <w:t>Troubleshooting</w:t>
             </w:r>
             <w:r>
               <w:rPr>
@@ -519,7 +403,7 @@
                 <w:noProof/>
                 <w:webHidden/>
               </w:rPr>
-              <w:instrText xml:space="preserve"> PAGEREF _Toc362863676 \h </w:instrText>
+              <w:instrText xml:space="preserve"> PAGEREF _Toc363074814 \h </w:instrText>
             </w:r>
             <w:r>
               <w:rPr>
@@ -539,7 +423,7 @@
                 <w:noProof/>
                 <w:webHidden/>
               </w:rPr>
-              <w:t>6</w:t>
+              <w:t>4</w:t>
             </w:r>
             <w:r>
               <w:rPr>
@@ -561,12 +445,150 @@
               <w:noProof/>
             </w:rPr>
           </w:pPr>
-          <w:hyperlink w:anchor="_Toc362863677" w:history="1">
+          <w:hyperlink w:anchor="_Toc363074815" w:history="1">
             <w:r>
               <w:rPr>
                 <w:rStyle w:val="Hyperlink"/>
                 <w:noProof/>
               </w:rPr>
+              <w:t>Creating API Routes</w:t>
+            </w:r>
+            <w:r>
+              <w:rPr>
+                <w:noProof/>
+                <w:webHidden/>
+              </w:rPr>
+              <w:tab/>
+            </w:r>
+            <w:r>
+              <w:rPr>
+                <w:noProof/>
+                <w:webHidden/>
+              </w:rPr>
+              <w:fldChar w:fldCharType="begin"/>
+            </w:r>
+            <w:r>
+              <w:rPr>
+                <w:noProof/>
+                <w:webHidden/>
+              </w:rPr>
+              <w:instrText xml:space="preserve"> PAGEREF _Toc363074815 \h </w:instrText>
+            </w:r>
+            <w:r>
+              <w:rPr>
+                <w:noProof/>
+                <w:webHidden/>
+              </w:rPr>
+            </w:r>
+            <w:r>
+              <w:rPr>
+                <w:noProof/>
+                <w:webHidden/>
+              </w:rPr>
+              <w:fldChar w:fldCharType="separate"/>
+            </w:r>
+            <w:r>
+              <w:rPr>
+                <w:noProof/>
+                <w:webHidden/>
+              </w:rPr>
+              <w:t>5</w:t>
+            </w:r>
+            <w:r>
+              <w:rPr>
+                <w:noProof/>
+                <w:webHidden/>
+              </w:rPr>
+              <w:fldChar w:fldCharType="end"/>
+            </w:r>
+          </w:hyperlink>
+        </w:p>
+        <w:p>
+          <w:pPr>
+            <w:pStyle w:val="TOC1"/>
+            <w:tabs>
+              <w:tab w:val="right" w:leader="dot" w:pos="9350"/>
+            </w:tabs>
+            <w:rPr>
+              <w:rFonts w:eastAsiaTheme="minorEastAsia"/>
+              <w:noProof/>
+            </w:rPr>
+          </w:pPr>
+          <w:hyperlink w:anchor="_Toc363074816" w:history="1">
+            <w:r>
+              <w:rPr>
+                <w:rStyle w:val="Hyperlink"/>
+                <w:noProof/>
+              </w:rPr>
+              <w:t>Copilot Client</w:t>
+            </w:r>
+            <w:r>
+              <w:rPr>
+                <w:noProof/>
+                <w:webHidden/>
+              </w:rPr>
+              <w:tab/>
+            </w:r>
+            <w:r>
+              <w:rPr>
+                <w:noProof/>
+                <w:webHidden/>
+              </w:rPr>
+              <w:fldChar w:fldCharType="begin"/>
+            </w:r>
+            <w:r>
+              <w:rPr>
+                <w:noProof/>
+                <w:webHidden/>
+              </w:rPr>
+              <w:instrText xml:space="preserve"> PAGEREF _Toc363074816 \h </w:instrText>
+            </w:r>
+            <w:r>
+              <w:rPr>
+                <w:noProof/>
+                <w:webHidden/>
+              </w:rPr>
+            </w:r>
+            <w:r>
+              <w:rPr>
+                <w:noProof/>
+                <w:webHidden/>
+              </w:rPr>
+              <w:fldChar w:fldCharType="separate"/>
+            </w:r>
+            <w:r>
+              <w:rPr>
+                <w:noProof/>
+                <w:webHidden/>
+              </w:rPr>
+              <w:t>6</w:t>
+            </w:r>
+            <w:r>
+              <w:rPr>
+                <w:noProof/>
+                <w:webHidden/>
+              </w:rPr>
+              <w:fldChar w:fldCharType="end"/>
+            </w:r>
+          </w:hyperlink>
+        </w:p>
+        <w:p>
+          <w:pPr>
+            <w:pStyle w:val="TOC1"/>
+            <w:tabs>
+              <w:tab w:val="right" w:leader="dot" w:pos="9350"/>
+            </w:tabs>
+            <w:rPr>
+              <w:rFonts w:eastAsiaTheme="minorEastAsia"/>
+              <w:noProof/>
+            </w:rPr>
+          </w:pPr>
+          <w:hyperlink w:anchor="_Toc363074817" w:history="1">
+            <w:r>
+              <w:rPr>
+                <w:rStyle w:val="Hyperlink"/>
+                <w:noProof/>
+              </w:rPr>
               <w:t>Migrating Logic to Copilot</w:t>
             </w:r>
             <w:r>
@@ -588,7 +610,7 @@
                 <w:noProof/>
                 <w:webHidden/>
               </w:rPr>
-              <w:instrText xml:space="preserve"> PAGEREF _Toc362863677 \h </w:instrText>
+              <w:instrText xml:space="preserve"> PAGEREF _Toc363074817 \h </w:instrText>
             </w:r>
             <w:r>
               <w:rPr>
@@ -647,12 +669,12 @@
         <w:pStyle w:val="Heading1"/>
         <w:spacing w:line="480" w:lineRule="auto"/>
       </w:pPr>
-      <w:bookmarkStart w:id="1" w:name="_Toc362863671"/>
+      <w:bookmarkStart w:id="0" w:name="_Toc363074810"/>
       <w:r>
         <w:lastRenderedPageBreak/>
         <w:t>Introduction</w:t>
       </w:r>
-      <w:bookmarkEnd w:id="1"/>
+      <w:bookmarkEnd w:id="0"/>
     </w:p>
     <w:p>
       <w:pPr>
@@ -687,168 +709,101 @@
         <w:pStyle w:val="Heading1"/>
         <w:spacing w:line="480" w:lineRule="auto"/>
       </w:pPr>
-      <w:bookmarkStart w:id="2" w:name="_Toc362863672"/>
+      <w:bookmarkStart w:id="1" w:name="_Toc363074811"/>
       <w:r>
         <w:t>Application Structure</w:t>
       </w:r>
+      <w:bookmarkEnd w:id="1"/>
+    </w:p>
+    <w:p>
+      <w:pPr>
+        <w:spacing w:line="480" w:lineRule="auto"/>
+      </w:pPr>
+      <w:r>
+        <w:t xml:space="preserve">Copilot </w:t>
+      </w:r>
+      <w:r>
+        <w:t xml:space="preserve">was </w:t>
+      </w:r>
+      <w:r>
+        <w:t xml:space="preserve">designed </w:t>
+      </w:r>
+      <w:r>
+        <w:t xml:space="preserve">as a singleton </w:t>
+      </w:r>
+      <w:r>
+        <w:t xml:space="preserve">with an object oriented mindset </w:t>
+      </w:r>
+      <w:r>
+        <w:t>behind the scene.</w:t>
+      </w:r>
+      <w:r>
+        <w:t xml:space="preserve"> </w:t>
+      </w:r>
+      <w:r>
+        <w:t xml:space="preserve">Powered by the </w:t>
+      </w:r>
+      <w:proofErr w:type="gramStart"/>
+      <w:r>
+        <w:t>Slim</w:t>
+      </w:r>
+      <w:proofErr w:type="gramEnd"/>
+      <w:r>
+        <w:t xml:space="preserve"> framework, several </w:t>
+      </w:r>
+      <w:r>
+        <w:t xml:space="preserve">core functions are segregated into their own child object instances. These functions are: logging, database connection handing, data stream compiling, and API generation. Copilot’s main object uses these children objects to handle nearly all of </w:t>
+      </w:r>
+      <w:r>
+        <w:t>its</w:t>
+      </w:r>
+      <w:r>
+        <w:t xml:space="preserve"> functionality.</w:t>
+      </w:r>
+      <w:r>
+        <w:t xml:space="preserve"> Further, Copilot’s structure allows it to be run from any directory.</w:t>
+      </w:r>
+    </w:p>
+    <w:p>
+      <w:pPr>
+        <w:spacing w:line="240" w:lineRule="auto"/>
+      </w:pPr>
+      <w:r>
+        <w:t xml:space="preserve">The </w:t>
+      </w:r>
+      <w:proofErr w:type="spellStart"/>
+      <w:proofErr w:type="gramStart"/>
+      <w:r>
+        <w:rPr>
+          <w:b/>
+          <w:u w:val="single"/>
+        </w:rPr>
+        <w:t>inc</w:t>
+      </w:r>
+      <w:proofErr w:type="spellEnd"/>
+      <w:proofErr w:type="gramEnd"/>
+      <w:r>
+        <w:t xml:space="preserve"> (includes) folder contain all of Copilot’s logic.</w:t>
+      </w:r>
+    </w:p>
+    <w:p>
+      <w:r>
+        <w:t xml:space="preserve">The </w:t>
+      </w:r>
+      <w:r>
+        <w:rPr>
+          <w:b/>
+          <w:u w:val="single"/>
+        </w:rPr>
+        <w:t>class</w:t>
+      </w:r>
+      <w:r>
+        <w:t xml:space="preserve"> folder contains any middle tier business logic which the API may need to access and run.</w:t>
+      </w:r>
+    </w:p>
+    <w:p>
+      <w:bookmarkStart w:id="2" w:name="_GoBack"/>
       <w:bookmarkEnd w:id="2"/>
-    </w:p>
-    <w:p>
-      <w:pPr>
-        <w:spacing w:line="480" w:lineRule="auto"/>
-      </w:pPr>
-      <w:r>
-        <w:t xml:space="preserve">Copilot </w:t>
-      </w:r>
-      <w:r>
-        <w:t xml:space="preserve">was </w:t>
-      </w:r>
-      <w:r>
-        <w:t xml:space="preserve">designed </w:t>
-      </w:r>
-      <w:r>
-        <w:t xml:space="preserve">as a singleton </w:t>
-      </w:r>
-      <w:r>
-        <w:t xml:space="preserve">with an object oriented mindset </w:t>
-      </w:r>
-      <w:r>
-        <w:t>behind the scene.</w:t>
-      </w:r>
-      <w:r>
-        <w:t xml:space="preserve"> </w:t>
-      </w:r>
-      <w:r>
-        <w:t xml:space="preserve">Powered by the Slim framework, several </w:t>
-      </w:r>
-      <w:r>
-        <w:t xml:space="preserve">core functions are segregated into their own child object instances. These functions are: logging, database connection handing, data stream compiling, and API generation. Copilot’s main object uses these children objects to handle nearly all of </w:t>
-      </w:r>
-      <w:r>
-        <w:t>its</w:t>
-      </w:r>
-      <w:r>
-        <w:t xml:space="preserve"> functionality.</w:t>
-      </w:r>
-      <w:r>
-        <w:t xml:space="preserve"> Further, Copilot’s structure allows it to be run from any directory.</w:t>
-      </w:r>
-    </w:p>
-    <w:p>
-      <w:pPr>
-        <w:spacing w:line="240" w:lineRule="auto"/>
-      </w:pPr>
-      <w:r>
-        <w:t xml:space="preserve">The </w:t>
-      </w:r>
-      <w:r>
-        <w:rPr>
-          <w:u w:val="single"/>
-        </w:rPr>
-        <w:t>inc</w:t>
-      </w:r>
-      <w:r>
-        <w:t xml:space="preserve"> (includes) folder contain all of Copilot’s logic.</w:t>
-      </w:r>
-    </w:p>
-    <w:p>
-      <w:pPr>
-        <w:pStyle w:val="ListParagraph"/>
-        <w:numPr>
-          <w:ilvl w:val="0"/>
-          <w:numId w:val="3"/>
-        </w:numPr>
-        <w:spacing w:line="240" w:lineRule="auto"/>
-      </w:pPr>
-      <w:r>
-        <w:t>_config.php</w:t>
-      </w:r>
-    </w:p>
-    <w:p>
-      <w:pPr>
-        <w:pStyle w:val="ListParagraph"/>
-        <w:numPr>
-          <w:ilvl w:val="0"/>
-          <w:numId w:val="3"/>
-        </w:numPr>
-        <w:spacing w:line="240" w:lineRule="auto"/>
-      </w:pPr>
-      <w:r>
-        <w:t>class.api.php</w:t>
-      </w:r>
-    </w:p>
-    <w:p>
-      <w:pPr>
-        <w:pStyle w:val="ListParagraph"/>
-        <w:numPr>
-          <w:ilvl w:val="0"/>
-          <w:numId w:val="3"/>
-        </w:numPr>
-        <w:spacing w:line="240" w:lineRule="auto"/>
-      </w:pPr>
-      <w:r>
-        <w:t>class.copilot.php</w:t>
-      </w:r>
-    </w:p>
-    <w:p>
-      <w:pPr>
-        <w:pStyle w:val="ListParagraph"/>
-        <w:numPr>
-          <w:ilvl w:val="0"/>
-          <w:numId w:val="3"/>
-        </w:numPr>
-        <w:spacing w:line="240" w:lineRule="auto"/>
-      </w:pPr>
-      <w:r>
-        <w:t>class.data.php</w:t>
-      </w:r>
-    </w:p>
-    <w:p>
-      <w:pPr>
-        <w:pStyle w:val="ListParagraph"/>
-        <w:numPr>
-          <w:ilvl w:val="0"/>
-          <w:numId w:val="3"/>
-        </w:numPr>
-        <w:spacing w:line="240" w:lineRule="auto"/>
-      </w:pPr>
-      <w:r>
-        <w:t>class.db.php</w:t>
-      </w:r>
-    </w:p>
-    <w:p>
-      <w:pPr>
-        <w:pStyle w:val="ListParagraph"/>
-        <w:numPr>
-          <w:ilvl w:val="0"/>
-          <w:numId w:val="3"/>
-        </w:numPr>
-        <w:spacing w:line="240" w:lineRule="auto"/>
-      </w:pPr>
-      <w:r>
-        <w:t>class.log.php</w:t>
-      </w:r>
-    </w:p>
-    <w:p>
-      <w:pPr>
-        <w:spacing w:line="240" w:lineRule="auto"/>
-      </w:pPr>
-    </w:p>
-    <w:p>
-      <w:r>
-        <w:t xml:space="preserve">The </w:t>
-      </w:r>
-      <w:r>
-        <w:rPr>
-          <w:u w:val="single"/>
-        </w:rPr>
-        <w:t>class</w:t>
-      </w:r>
-      <w:r>
-        <w:t xml:space="preserve"> folder contains any middle tier business logic which the API may need to access and run.</w:t>
-      </w:r>
-    </w:p>
-    <w:p>
       <w:r>
         <w:br w:type="page"/>
       </w:r>
@@ -858,7 +813,7 @@
         <w:pStyle w:val="Heading1"/>
         <w:spacing w:line="240" w:lineRule="auto"/>
       </w:pPr>
-      <w:bookmarkStart w:id="3" w:name="_Toc362863673"/>
+      <w:bookmarkStart w:id="3" w:name="_Toc363074812"/>
       <w:r>
         <w:lastRenderedPageBreak/>
         <w:t>API Guidelines</w:t>
@@ -971,7 +926,21 @@
         <w:rPr>
           <w:i/>
         </w:rPr>
-        <w:t>products (e.g., the first 10), with next/prev links.</w:t>
+        <w:t>products (e.g., the first 10), with next/</w:t>
+      </w:r>
+      <w:proofErr w:type="spellStart"/>
+      <w:r>
+        <w:rPr>
+          <w:i/>
+        </w:rPr>
+        <w:t>prev</w:t>
+      </w:r>
+      <w:proofErr w:type="spellEnd"/>
+      <w:r>
+        <w:rPr>
+          <w:i/>
+        </w:rPr>
+        <w:t xml:space="preserve"> links.</w:t>
       </w:r>
     </w:p>
     <w:p>
@@ -1445,7 +1414,7 @@
       <w:pPr>
         <w:pStyle w:val="Heading1"/>
       </w:pPr>
-      <w:bookmarkStart w:id="4" w:name="_Toc362863674"/>
+      <w:bookmarkStart w:id="4" w:name="_Toc363074813"/>
       <w:r>
         <w:t>Loading Copilot</w:t>
       </w:r>
@@ -1547,7 +1516,15 @@
     <w:p>
       <w:r>
         <w:tab/>
-        <w:t>You must only run $INSTANCE-&gt;ready() after you have created the API routes.</w:t>
+        <w:t>You must only run $INSTANCE-&gt;</w:t>
+      </w:r>
+      <w:proofErr w:type="gramStart"/>
+      <w:r>
+        <w:t>ready(</w:t>
+      </w:r>
+      <w:proofErr w:type="gramEnd"/>
+      <w:r>
+        <w:t>) after you have created the API routes.</w:t>
       </w:r>
     </w:p>
     <w:p>
@@ -1610,6 +1587,66 @@
       </w:r>
     </w:p>
     <w:p>
+      <w:pPr>
+        <w:pStyle w:val="Heading1"/>
+      </w:pPr>
+      <w:bookmarkStart w:id="5" w:name="_Toc363074814"/>
+      <w:r>
+        <w:t>Troubleshooting</w:t>
+      </w:r>
+      <w:bookmarkEnd w:id="5"/>
+    </w:p>
+    <w:p>
+      <w:r>
+        <w:t>If you get an error right after install, check two things.</w:t>
+      </w:r>
+    </w:p>
+    <w:p>
+      <w:pPr>
+        <w:pStyle w:val="ListParagraph"/>
+        <w:numPr>
+          <w:ilvl w:val="0"/>
+          <w:numId w:val="4"/>
+        </w:numPr>
+      </w:pPr>
+      <w:r>
+        <w:t>Make sure the directory for your environment is set correctly in /</w:t>
+      </w:r>
+      <w:proofErr w:type="spellStart"/>
+      <w:r>
+        <w:t>inc</w:t>
+      </w:r>
+      <w:proofErr w:type="spellEnd"/>
+      <w:r>
+        <w:t>/_</w:t>
+      </w:r>
+      <w:proofErr w:type="spellStart"/>
+      <w:r>
+        <w:t>config.php</w:t>
+      </w:r>
+      <w:proofErr w:type="spellEnd"/>
+    </w:p>
+    <w:p>
+      <w:pPr>
+        <w:pStyle w:val="ListParagraph"/>
+        <w:numPr>
+          <w:ilvl w:val="0"/>
+          <w:numId w:val="4"/>
+        </w:numPr>
+      </w:pPr>
+      <w:r>
+        <w:t xml:space="preserve">Make sure that in </w:t>
+      </w:r>
+      <w:proofErr w:type="spellStart"/>
+      <w:r>
+        <w:t>http.conf</w:t>
+      </w:r>
+      <w:proofErr w:type="spellEnd"/>
+      <w:r>
+        <w:t xml:space="preserve"> you have set the default &lt;Directory /&gt; Allow Override All</w:t>
+      </w:r>
+    </w:p>
+    <w:p>
       <w:r>
         <w:br w:type="page"/>
       </w:r>
@@ -1619,12 +1656,12 @@
         <w:pStyle w:val="Heading1"/>
         <w:spacing w:line="480" w:lineRule="auto"/>
       </w:pPr>
-      <w:bookmarkStart w:id="5" w:name="_Toc362863675"/>
+      <w:bookmarkStart w:id="6" w:name="_Toc363074815"/>
       <w:r>
         <w:lastRenderedPageBreak/>
         <w:t>Creating API Routes</w:t>
       </w:r>
-      <w:bookmarkEnd w:id="5"/>
+      <w:bookmarkEnd w:id="6"/>
     </w:p>
     <w:p>
       <w:pPr>
@@ -1909,8 +1946,13 @@
             <w:pPr>
               <w:spacing w:line="480" w:lineRule="auto"/>
             </w:pPr>
-            <w:r>
-              <w:t xml:space="preserve">e.g. </w:t>
+            <w:proofErr w:type="gramStart"/>
+            <w:r>
+              <w:t>e.g</w:t>
+            </w:r>
+            <w:proofErr w:type="gramEnd"/>
+            <w:r>
+              <w:t xml:space="preserve">. </w:t>
             </w:r>
             <w:r>
               <w:t>A</w:t>
@@ -1966,13 +2008,23 @@
                 <w:b/>
               </w:rPr>
             </w:pPr>
+            <w:proofErr w:type="gramStart"/>
             <w:r>
               <w:rPr>
                 <w:rFonts w:ascii="Courier New" w:hAnsi="Courier New" w:cs="Courier New"/>
                 <w:b/>
                 <w:color w:val="FF0000"/>
               </w:rPr>
-              <w:t xml:space="preserve">echo </w:t>
+              <w:t>echo</w:t>
+            </w:r>
+            <w:proofErr w:type="gramEnd"/>
+            <w:r>
+              <w:rPr>
+                <w:rFonts w:ascii="Courier New" w:hAnsi="Courier New" w:cs="Courier New"/>
+                <w:b/>
+                <w:color w:val="FF0000"/>
+              </w:rPr>
+              <w:t xml:space="preserve"> </w:t>
             </w:r>
             <w:r>
               <w:rPr>
@@ -2062,8 +2114,13 @@
             <w:pPr>
               <w:spacing w:line="480" w:lineRule="auto"/>
             </w:pPr>
-            <w:r>
-              <w:t>e.g. A lambda function.</w:t>
+            <w:proofErr w:type="gramStart"/>
+            <w:r>
+              <w:t>e.g</w:t>
+            </w:r>
+            <w:proofErr w:type="gramEnd"/>
+            <w:r>
+              <w:t>. A lambda function.</w:t>
             </w:r>
             <w:r>
               <w:t xml:space="preserve"> (see previous)</w:t>
@@ -2086,12 +2143,12 @@
       <w:pPr>
         <w:pStyle w:val="Heading1"/>
       </w:pPr>
-      <w:bookmarkStart w:id="6" w:name="_Toc362863676"/>
+      <w:bookmarkStart w:id="7" w:name="_Toc363074816"/>
       <w:r>
         <w:lastRenderedPageBreak/>
         <w:t>Copilot Client</w:t>
       </w:r>
-      <w:bookmarkEnd w:id="6"/>
+      <w:bookmarkEnd w:id="7"/>
     </w:p>
     <w:p/>
     <w:p>
@@ -2226,11 +2283,11 @@
         <w:pStyle w:val="Heading1"/>
         <w:spacing w:line="480" w:lineRule="auto"/>
       </w:pPr>
-      <w:bookmarkStart w:id="7" w:name="_Toc362863677"/>
+      <w:bookmarkStart w:id="8" w:name="_Toc363074817"/>
       <w:r>
         <w:t>Migrating Logic to Copilot</w:t>
       </w:r>
-      <w:bookmarkEnd w:id="7"/>
+      <w:bookmarkEnd w:id="8"/>
     </w:p>
     <w:p>
       <w:pPr>
@@ -2652,7 +2709,15 @@
       </w:pPr>
       <w:r>
         <w:lastRenderedPageBreak/>
-        <w:t>Include copilot in your application code. (quickload.php)</w:t>
+        <w:t>Include copilot in your application code. (</w:t>
+      </w:r>
+      <w:proofErr w:type="spellStart"/>
+      <w:r>
+        <w:t>quickload.php</w:t>
+      </w:r>
+      <w:proofErr w:type="spellEnd"/>
+      <w:r>
+        <w:t>)</w:t>
       </w:r>
     </w:p>
     <w:p>
@@ -3006,7 +3071,7 @@
           <w:rPr>
             <w:noProof/>
           </w:rPr>
-          <w:t>8</w:t>
+          <w:t>3</w:t>
         </w:r>
         <w:r>
           <w:rPr>
@@ -3490,6 +3555,95 @@
       </w:rPr>
     </w:lvl>
   </w:abstractNum>
+  <w:abstractNum w:abstractNumId="3">
+    <w:nsid w:val="72C5336A"/>
+    <w:multiLevelType w:val="hybridMultilevel"/>
+    <w:tmpl w:val="0CB02976"/>
+    <w:lvl w:ilvl="0" w:tplc="04090011">
+      <w:start w:val="1"/>
+      <w:numFmt w:val="decimal"/>
+      <w:lvlText w:val="%1)"/>
+      <w:lvlJc w:val="left"/>
+      <w:pPr>
+        <w:ind w:left="720" w:hanging="360"/>
+      </w:pPr>
+      <w:rPr>
+        <w:rFonts w:hint="default"/>
+      </w:rPr>
+    </w:lvl>
+    <w:lvl w:ilvl="1" w:tplc="04090019" w:tentative="1">
+      <w:start w:val="1"/>
+      <w:numFmt w:val="lowerLetter"/>
+      <w:lvlText w:val="%2."/>
+      <w:lvlJc w:val="left"/>
+      <w:pPr>
+        <w:ind w:left="1440" w:hanging="360"/>
+      </w:pPr>
+    </w:lvl>
+    <w:lvl w:ilvl="2" w:tplc="0409001B" w:tentative="1">
+      <w:start w:val="1"/>
+      <w:numFmt w:val="lowerRoman"/>
+      <w:lvlText w:val="%3."/>
+      <w:lvlJc w:val="right"/>
+      <w:pPr>
+        <w:ind w:left="2160" w:hanging="180"/>
+      </w:pPr>
+    </w:lvl>
+    <w:lvl w:ilvl="3" w:tplc="0409000F" w:tentative="1">
+      <w:start w:val="1"/>
+      <w:numFmt w:val="decimal"/>
+      <w:lvlText w:val="%4."/>
+      <w:lvlJc w:val="left"/>
+      <w:pPr>
+        <w:ind w:left="2880" w:hanging="360"/>
+      </w:pPr>
+    </w:lvl>
+    <w:lvl w:ilvl="4" w:tplc="04090019" w:tentative="1">
+      <w:start w:val="1"/>
+      <w:numFmt w:val="lowerLetter"/>
+      <w:lvlText w:val="%5."/>
+      <w:lvlJc w:val="left"/>
+      <w:pPr>
+        <w:ind w:left="3600" w:hanging="360"/>
+      </w:pPr>
+    </w:lvl>
+    <w:lvl w:ilvl="5" w:tplc="0409001B" w:tentative="1">
+      <w:start w:val="1"/>
+      <w:numFmt w:val="lowerRoman"/>
+      <w:lvlText w:val="%6."/>
+      <w:lvlJc w:val="right"/>
+      <w:pPr>
+        <w:ind w:left="4320" w:hanging="180"/>
+      </w:pPr>
+    </w:lvl>
+    <w:lvl w:ilvl="6" w:tplc="0409000F" w:tentative="1">
+      <w:start w:val="1"/>
+      <w:numFmt w:val="decimal"/>
+      <w:lvlText w:val="%7."/>
+      <w:lvlJc w:val="left"/>
+      <w:pPr>
+        <w:ind w:left="5040" w:hanging="360"/>
+      </w:pPr>
+    </w:lvl>
+    <w:lvl w:ilvl="7" w:tplc="04090019" w:tentative="1">
+      <w:start w:val="1"/>
+      <w:numFmt w:val="lowerLetter"/>
+      <w:lvlText w:val="%8."/>
+      <w:lvlJc w:val="left"/>
+      <w:pPr>
+        <w:ind w:left="5760" w:hanging="360"/>
+      </w:pPr>
+    </w:lvl>
+    <w:lvl w:ilvl="8" w:tplc="0409001B" w:tentative="1">
+      <w:start w:val="1"/>
+      <w:numFmt w:val="lowerRoman"/>
+      <w:lvlText w:val="%9."/>
+      <w:lvlJc w:val="right"/>
+      <w:pPr>
+        <w:ind w:left="6480" w:hanging="180"/>
+      </w:pPr>
+    </w:lvl>
+  </w:abstractNum>
   <w:num w:numId="1">
     <w:abstractNumId w:val="0"/>
   </w:num>
@@ -3498,6 +3652,9 @@
   </w:num>
   <w:num w:numId="3">
     <w:abstractNumId w:val="2"/>
+  </w:num>
+  <w:num w:numId="4">
+    <w:abstractNumId w:val="3"/>
   </w:num>
 </w:numbering>
 </file>
@@ -4581,7 +4738,7 @@
 </file>
 
 <file path=customXml/itemProps1.xml><?xml version="1.0" encoding="utf-8"?>
-<ds:datastoreItem xmlns:ds="http://schemas.openxmlformats.org/officeDocument/2006/customXml" ds:itemID="{251AE5F3-6D70-4CCF-B1C9-DAE736106A24}">
+<ds:datastoreItem xmlns:ds="http://schemas.openxmlformats.org/officeDocument/2006/customXml" ds:itemID="{0EB1C235-C76B-4303-88DC-499FE9DC5F94}">
   <ds:schemaRefs>
     <ds:schemaRef ds:uri="http://schemas.openxmlformats.org/officeDocument/2006/bibliography"/>
   </ds:schemaRefs>

</xml_diff>

<commit_message>
Updated documentation on moving old code to copilot.
</commit_message>
<xml_diff>
--- a/docs/Documentation.docx
+++ b/docs/Documentation.docx
@@ -802,8 +802,6 @@
       </w:r>
     </w:p>
     <w:p>
-      <w:bookmarkStart w:id="2" w:name="_GoBack"/>
-      <w:bookmarkEnd w:id="2"/>
       <w:r>
         <w:br w:type="page"/>
       </w:r>
@@ -813,12 +811,12 @@
         <w:pStyle w:val="Heading1"/>
         <w:spacing w:line="240" w:lineRule="auto"/>
       </w:pPr>
-      <w:bookmarkStart w:id="3" w:name="_Toc363074812"/>
+      <w:bookmarkStart w:id="2" w:name="_Toc363074812"/>
       <w:r>
         <w:lastRenderedPageBreak/>
         <w:t>API Guidelines</w:t>
       </w:r>
-      <w:bookmarkEnd w:id="3"/>
+      <w:bookmarkEnd w:id="2"/>
     </w:p>
     <w:p>
       <w:pPr>
@@ -1414,11 +1412,11 @@
       <w:pPr>
         <w:pStyle w:val="Heading1"/>
       </w:pPr>
-      <w:bookmarkStart w:id="4" w:name="_Toc363074813"/>
+      <w:bookmarkStart w:id="3" w:name="_Toc363074813"/>
       <w:r>
         <w:t>Loading Copilot</w:t>
       </w:r>
-      <w:bookmarkEnd w:id="4"/>
+      <w:bookmarkEnd w:id="3"/>
     </w:p>
     <w:p>
       <w:pPr>
@@ -1590,11 +1588,11 @@
       <w:pPr>
         <w:pStyle w:val="Heading1"/>
       </w:pPr>
-      <w:bookmarkStart w:id="5" w:name="_Toc363074814"/>
+      <w:bookmarkStart w:id="4" w:name="_Toc363074814"/>
       <w:r>
         <w:t>Troubleshooting</w:t>
       </w:r>
-      <w:bookmarkEnd w:id="5"/>
+      <w:bookmarkEnd w:id="4"/>
     </w:p>
     <w:p>
       <w:r>
@@ -1656,12 +1654,12 @@
         <w:pStyle w:val="Heading1"/>
         <w:spacing w:line="480" w:lineRule="auto"/>
       </w:pPr>
-      <w:bookmarkStart w:id="6" w:name="_Toc363074815"/>
+      <w:bookmarkStart w:id="5" w:name="_Toc363074815"/>
       <w:r>
         <w:lastRenderedPageBreak/>
         <w:t>Creating API Routes</w:t>
       </w:r>
-      <w:bookmarkEnd w:id="6"/>
+      <w:bookmarkEnd w:id="5"/>
     </w:p>
     <w:p>
       <w:pPr>
@@ -2143,12 +2141,12 @@
       <w:pPr>
         <w:pStyle w:val="Heading1"/>
       </w:pPr>
-      <w:bookmarkStart w:id="7" w:name="_Toc363074816"/>
+      <w:bookmarkStart w:id="6" w:name="_Toc363074816"/>
       <w:r>
         <w:lastRenderedPageBreak/>
         <w:t>Copilot Client</w:t>
       </w:r>
-      <w:bookmarkEnd w:id="7"/>
+      <w:bookmarkEnd w:id="6"/>
     </w:p>
     <w:p/>
     <w:p>
@@ -2283,11 +2281,11 @@
         <w:pStyle w:val="Heading1"/>
         <w:spacing w:line="480" w:lineRule="auto"/>
       </w:pPr>
-      <w:bookmarkStart w:id="8" w:name="_Toc363074817"/>
+      <w:bookmarkStart w:id="7" w:name="_Toc363074817"/>
       <w:r>
         <w:t>Migrating Logic to Copilot</w:t>
       </w:r>
-      <w:bookmarkEnd w:id="8"/>
+      <w:bookmarkEnd w:id="7"/>
     </w:p>
     <w:p>
       <w:pPr>
@@ -2709,7 +2707,10 @@
       </w:pPr>
       <w:r>
         <w:lastRenderedPageBreak/>
-        <w:t>Include copilot in your application code. (</w:t>
+        <w:t>Setup copilot in its own directory</w:t>
+      </w:r>
+      <w:r>
+        <w:t>. (</w:t>
       </w:r>
       <w:proofErr w:type="spellStart"/>
       <w:r>
@@ -2799,13 +2800,6 @@
     <w:p>
       <w:pPr>
         <w:pStyle w:val="ListParagraph"/>
-        <w:spacing w:line="480" w:lineRule="auto"/>
-        <w:ind w:left="1080"/>
-      </w:pPr>
-    </w:p>
-    <w:p>
-      <w:pPr>
-        <w:pStyle w:val="ListParagraph"/>
         <w:numPr>
           <w:ilvl w:val="0"/>
           <w:numId w:val="2"/>
@@ -2915,6 +2909,42 @@
         <w:spacing w:line="480" w:lineRule="auto"/>
       </w:pPr>
       <w:r>
+        <w:t xml:space="preserve">Include </w:t>
+      </w:r>
+      <w:proofErr w:type="spellStart"/>
+      <w:r>
+        <w:t>copilot.client.php</w:t>
+      </w:r>
+      <w:proofErr w:type="spellEnd"/>
+      <w:r>
+        <w:t xml:space="preserve"> in</w:t>
+      </w:r>
+      <w:r>
+        <w:t xml:space="preserve"> the header of your application in order to make requests to copilot itse</w:t>
+      </w:r>
+      <w:bookmarkStart w:id="8" w:name="_GoBack"/>
+      <w:bookmarkEnd w:id="8"/>
+      <w:r>
+        <w:t>lf.</w:t>
+      </w:r>
+    </w:p>
+    <w:p>
+      <w:pPr>
+        <w:pStyle w:val="ListParagraph"/>
+        <w:spacing w:line="480" w:lineRule="auto"/>
+        <w:ind w:left="1080"/>
+      </w:pPr>
+    </w:p>
+    <w:p>
+      <w:pPr>
+        <w:pStyle w:val="ListParagraph"/>
+        <w:numPr>
+          <w:ilvl w:val="0"/>
+          <w:numId w:val="2"/>
+        </w:numPr>
+        <w:spacing w:line="480" w:lineRule="auto"/>
+      </w:pPr>
+      <w:r>
         <w:t>Edit the old code to call the Copilot API.</w:t>
       </w:r>
       <w:r>
@@ -3071,7 +3101,7 @@
           <w:rPr>
             <w:noProof/>
           </w:rPr>
-          <w:t>3</w:t>
+          <w:t>7</w:t>
         </w:r>
         <w:r>
           <w:rPr>
@@ -4738,7 +4768,7 @@
 </file>
 
 <file path=customXml/itemProps1.xml><?xml version="1.0" encoding="utf-8"?>
-<ds:datastoreItem xmlns:ds="http://schemas.openxmlformats.org/officeDocument/2006/customXml" ds:itemID="{0EB1C235-C76B-4303-88DC-499FE9DC5F94}">
+<ds:datastoreItem xmlns:ds="http://schemas.openxmlformats.org/officeDocument/2006/customXml" ds:itemID="{201AC88F-7E3A-40E4-9BC2-184D23DAABB5}">
   <ds:schemaRefs>
     <ds:schemaRef ds:uri="http://schemas.openxmlformats.org/officeDocument/2006/bibliography"/>
   </ds:schemaRefs>

</xml_diff>